<commit_message>
fix: add Q&A and sources in reports for practice 3
</commit_message>
<xml_diff>
--- a/practice-3-creating-docker-images/report/Прокопчук_РО_ИКБО_01_22_ТВКСП_практика_3.docx
+++ b/practice-3-creating-docker-images/report/Прокопчук_РО_ИКБО_01_22_ТВКСП_практика_3.docx
@@ -1,6 +1,6 @@
 
 <file path=word/document.xml><?xml version="1.0" encoding="utf-8"?>
-<w:document xmlns:wpc="http://schemas.microsoft.com/office/word/2010/wordprocessingCanvas" xmlns:cx="http://schemas.microsoft.com/office/drawing/2014/chartex" xmlns:cx1="http://schemas.microsoft.com/office/drawing/2015/9/8/chartex" xmlns:cx2="http://schemas.microsoft.com/office/drawing/2015/10/21/chartex" xmlns:cx3="http://schemas.microsoft.com/office/drawing/2016/5/9/chartex" xmlns:cx4="http://schemas.microsoft.com/office/drawing/2016/5/10/chartex" xmlns:cx5="http://schemas.microsoft.com/office/drawing/2016/5/11/chartex" xmlns:cx6="http://schemas.microsoft.com/office/drawing/2016/5/12/chartex" xmlns:cx7="http://schemas.microsoft.com/office/drawing/2016/5/13/chartex" xmlns:cx8="http://schemas.microsoft.com/office/drawing/2016/5/14/chartex" xmlns:mc="http://schemas.openxmlformats.org/markup-compatibility/2006" xmlns:aink="http://schemas.microsoft.com/office/drawing/2016/ink" xmlns:am3d="http://schemas.microsoft.com/office/drawing/2017/model3d" xmlns:o="urn:schemas-microsoft-com:office:office" xmlns:oel="http://schemas.microsoft.com/office/2019/extlst" xmlns:r="http://schemas.openxmlformats.org/officeDocument/2006/relationships" xmlns:m="http://schemas.openxmlformats.org/officeDocument/2006/math" xmlns:v="urn:schemas-microsoft-com:vml" xmlns:wp14="http://schemas.microsoft.com/office/word/2010/wordprocessingDrawing" xmlns:wp="http://schemas.openxmlformats.org/drawingml/2006/wordprocessingDrawing" xmlns:w10="urn:schemas-microsoft-com:office:word" xmlns:w="http://schemas.openxmlformats.org/wordprocessingml/2006/main" xmlns:w14="http://schemas.microsoft.com/office/word/2010/wordml" xmlns:w15="http://schemas.microsoft.com/office/word/2012/wordml" xmlns:w16cex="http://schemas.microsoft.com/office/word/2018/wordml/cex" xmlns:w16cid="http://schemas.microsoft.com/office/word/2016/wordml/cid" xmlns:w16="http://schemas.microsoft.com/office/word/2018/wordml" xmlns:w16du="http://schemas.microsoft.com/office/word/2023/wordml/word16du" xmlns:w16sdtdh="http://schemas.microsoft.com/office/word/2020/wordml/sdtdatahash" xmlns:w16sdtfl="http://schemas.microsoft.com/office/word/2024/wordml/sdtformatlock" xmlns:w16se="http://schemas.microsoft.com/office/word/2015/wordml/symex" xmlns:wpg="http://schemas.microsoft.com/office/word/2010/wordprocessingGroup" xmlns:wpi="http://schemas.microsoft.com/office/word/2010/wordprocessingInk" xmlns:wne="http://schemas.microsoft.com/office/word/2006/wordml" xmlns:wps="http://schemas.microsoft.com/office/word/2010/wordprocessingShape" mc:Ignorable="w14 w15 w16se w16cid w16 w16cex w16sdtdh w16sdtfl w16du wp14">
+<w:document xmlns:wpc="http://schemas.microsoft.com/office/word/2010/wordprocessingCanvas" xmlns:cx="http://schemas.microsoft.com/office/drawing/2014/chartex" xmlns:cx1="http://schemas.microsoft.com/office/drawing/2015/9/8/chartex" xmlns:cx2="http://schemas.microsoft.com/office/drawing/2015/10/21/chartex" xmlns:cx3="http://schemas.microsoft.com/office/drawing/2016/5/9/chartex" xmlns:cx4="http://schemas.microsoft.com/office/drawing/2016/5/10/chartex" xmlns:cx5="http://schemas.microsoft.com/office/drawing/2016/5/11/chartex" xmlns:cx6="http://schemas.microsoft.com/office/drawing/2016/5/12/chartex" xmlns:cx7="http://schemas.microsoft.com/office/drawing/2016/5/13/chartex" xmlns:cx8="http://schemas.microsoft.com/office/drawing/2016/5/14/chartex" xmlns:mc="http://schemas.openxmlformats.org/markup-compatibility/2006" xmlns:aink="http://schemas.microsoft.com/office/drawing/2016/ink" xmlns:am3d="http://schemas.microsoft.com/office/drawing/2017/model3d" xmlns:o="urn:schemas-microsoft-com:office:office" xmlns:oel="http://schemas.microsoft.com/office/2019/extlst" xmlns:r="http://schemas.openxmlformats.org/officeDocument/2006/relationships" xmlns:m="http://schemas.openxmlformats.org/officeDocument/2006/math" xmlns:v="urn:schemas-microsoft-com:vml" xmlns:wp14="http://schemas.microsoft.com/office/word/2010/wordprocessingDrawing" xmlns:wp="http://schemas.openxmlformats.org/drawingml/2006/wordprocessingDrawing" xmlns:w10="urn:schemas-microsoft-com:office:word" xmlns:w="http://schemas.openxmlformats.org/wordprocessingml/2006/main" xmlns:w14="http://schemas.microsoft.com/office/word/2010/wordml" xmlns:w15="http://schemas.microsoft.com/office/word/2012/wordml" xmlns:w16cex="http://schemas.microsoft.com/office/word/2018/wordml/cex" xmlns:w16cid="http://schemas.microsoft.com/office/word/2016/wordml/cid" xmlns:w16="http://schemas.microsoft.com/office/word/2018/wordml" xmlns:w16sdtdh="http://schemas.microsoft.com/office/word/2020/wordml/sdtdatahash" xmlns:w16se="http://schemas.microsoft.com/office/word/2015/wordml/symex" xmlns:wpg="http://schemas.microsoft.com/office/word/2010/wordprocessingGroup" xmlns:wpi="http://schemas.microsoft.com/office/word/2010/wordprocessingInk" xmlns:wne="http://schemas.microsoft.com/office/word/2006/wordml" xmlns:wps="http://schemas.microsoft.com/office/word/2010/wordprocessingShape" mc:Ignorable="w14 w15 w16se w16cid w16 w16cex w16sdtdh wp14">
   <w:body>
     <w:tbl>
       <w:tblPr>
@@ -438,7 +438,7 @@
               </wp:anchor>
             </w:drawing>
           </mc:Choice>
-          <mc:Fallback>
+          <mc:Fallback xmlns:w16sdtfl="http://schemas.microsoft.com/office/word/2024/wordml/sdtformatlock" xmlns:w16du="http://schemas.microsoft.com/office/word/2023/wordml/word16du">
             <w:pict/>
           </mc:Fallback>
         </mc:AlternateContent>
@@ -1285,7 +1285,18 @@
                 <w:u w:val="single"/>
                 <w:lang w:eastAsia="ru-RU"/>
               </w:rPr>
-              <w:t xml:space="preserve">    </w:t>
+              <w:t xml:space="preserve">  </w:t>
+            </w:r>
+            <w:proofErr w:type="gramEnd"/>
+            <w:r>
+              <w:rPr>
+                <w:rFonts w:ascii="Times New Roman" w:eastAsia="Times New Roman" w:hAnsi="Times New Roman" w:cs="Times New Roman"/>
+                <w:sz w:val="20"/>
+                <w:szCs w:val="20"/>
+                <w:u w:val="single"/>
+                <w:lang w:eastAsia="ru-RU"/>
+              </w:rPr>
+              <w:t xml:space="preserve">  </w:t>
             </w:r>
             <w:r>
               <w:rPr>
@@ -1296,7 +1307,6 @@
               </w:rPr>
               <w:t>»</w:t>
             </w:r>
-            <w:proofErr w:type="gramEnd"/>
             <w:r>
               <w:rPr>
                 <w:rFonts w:ascii="Times New Roman" w:eastAsia="Times New Roman" w:hAnsi="Times New Roman" w:cs="Times New Roman"/>
@@ -1509,7 +1519,6 @@
           <w:rFonts w:ascii="Times New Roman" w:hAnsi="Times New Roman" w:cs="Times New Roman"/>
           <w:sz w:val="28"/>
           <w:szCs w:val="28"/>
-          <w:lang w:val="en-US"/>
         </w:rPr>
       </w:pPr>
       <w:proofErr w:type="spellStart"/>
@@ -1576,7 +1585,6 @@
           <w:rFonts w:ascii="Times New Roman" w:hAnsi="Times New Roman" w:cs="Times New Roman"/>
           <w:sz w:val="28"/>
           <w:szCs w:val="28"/>
-          <w:lang w:val="en-US"/>
         </w:rPr>
       </w:pPr>
       <w:r>
@@ -1597,7 +1605,6 @@
           <w:rFonts w:ascii="Times New Roman" w:hAnsi="Times New Roman" w:cs="Times New Roman"/>
           <w:sz w:val="28"/>
           <w:szCs w:val="28"/>
-          <w:lang w:val="en-US"/>
         </w:rPr>
       </w:pPr>
       <w:r>
@@ -1654,7 +1661,6 @@
           <w:rFonts w:ascii="Times New Roman" w:hAnsi="Times New Roman" w:cs="Times New Roman"/>
           <w:sz w:val="28"/>
           <w:szCs w:val="28"/>
-          <w:lang w:val="en-US"/>
         </w:rPr>
       </w:pPr>
       <w:proofErr w:type="spellStart"/>
@@ -1703,7 +1709,6 @@
           <w:rFonts w:ascii="Times New Roman" w:hAnsi="Times New Roman" w:cs="Times New Roman"/>
           <w:sz w:val="28"/>
           <w:szCs w:val="28"/>
-          <w:lang w:val="en-US"/>
         </w:rPr>
       </w:pPr>
       <w:proofErr w:type="spellStart"/>
@@ -1770,7 +1775,6 @@
           <w:rFonts w:ascii="Times New Roman" w:hAnsi="Times New Roman" w:cs="Times New Roman"/>
           <w:sz w:val="28"/>
           <w:szCs w:val="28"/>
-          <w:lang w:val="en-US"/>
         </w:rPr>
       </w:pPr>
       <w:r>
@@ -1833,23 +1837,7 @@
           <w:sz w:val="28"/>
           <w:szCs w:val="28"/>
         </w:rPr>
-        <w:t xml:space="preserve"> не привязаны к времени жизни контейнера, поэтому сделанные в них записи не исчезнут, как это произойдет с контейнером.</w:t>
-      </w:r>
-      <w:r>
-        <w:rPr>
-          <w:rFonts w:ascii="Times New Roman" w:hAnsi="Times New Roman" w:cs="Times New Roman"/>
-          <w:sz w:val="28"/>
-          <w:szCs w:val="28"/>
-        </w:rPr>
-        <w:t xml:space="preserve"> </w:t>
-      </w:r>
-      <w:r>
-        <w:rPr>
-          <w:rFonts w:ascii="Times New Roman" w:hAnsi="Times New Roman" w:cs="Times New Roman"/>
-          <w:sz w:val="28"/>
-          <w:szCs w:val="28"/>
-        </w:rPr>
-        <w:t xml:space="preserve">Они также могут быть повторно подключены к одному или к нескольким контейнерам, чтобы можно было обмениваться данными и подключать новые контейнеры к существующему хранилищу. Тома </w:t>
+        <w:t xml:space="preserve"> не привязаны к времени жизни контейнера, поэтому сделанные в них записи не исчезнут, как это произойдет с контейнером. Они также могут быть повторно подключены к одному или к нескольким контейнерам, чтобы можно было обмениваться данными и подключать новые контейнеры к существующему хранилищу. Тома </w:t>
       </w:r>
       <w:proofErr w:type="spellStart"/>
       <w:r>
@@ -1906,7 +1894,6 @@
           <w:rFonts w:ascii="Times New Roman" w:hAnsi="Times New Roman" w:cs="Times New Roman"/>
           <w:sz w:val="28"/>
           <w:szCs w:val="28"/>
-          <w:lang w:val="en-US"/>
         </w:rPr>
       </w:pPr>
       <w:r>
@@ -1922,7 +1909,6 @@
           <w:rFonts w:ascii="Times New Roman" w:hAnsi="Times New Roman" w:cs="Times New Roman"/>
           <w:sz w:val="28"/>
           <w:szCs w:val="28"/>
-          <w:lang w:val="en-US"/>
         </w:rPr>
         <w:t xml:space="preserve"> </w:t>
       </w:r>
@@ -1939,7 +1925,6 @@
           <w:rFonts w:ascii="Times New Roman" w:hAnsi="Times New Roman" w:cs="Times New Roman"/>
           <w:sz w:val="28"/>
           <w:szCs w:val="28"/>
-          <w:lang w:val="en-US"/>
         </w:rPr>
         <w:t xml:space="preserve"> </w:t>
       </w:r>
@@ -1956,9 +1941,25 @@
           <w:rFonts w:ascii="Times New Roman" w:hAnsi="Times New Roman" w:cs="Times New Roman"/>
           <w:sz w:val="28"/>
           <w:szCs w:val="28"/>
-          <w:lang w:val="en-US"/>
-        </w:rPr>
-        <w:t xml:space="preserve"> Docker: </w:t>
+        </w:rPr>
+        <w:t xml:space="preserve"> </w:t>
+      </w:r>
+      <w:r>
+        <w:rPr>
+          <w:rFonts w:ascii="Times New Roman" w:hAnsi="Times New Roman" w:cs="Times New Roman"/>
+          <w:sz w:val="28"/>
+          <w:szCs w:val="28"/>
+          <w:lang w:val="en-US"/>
+        </w:rPr>
+        <w:t>Docker</w:t>
+      </w:r>
+      <w:r>
+        <w:rPr>
+          <w:rFonts w:ascii="Times New Roman" w:hAnsi="Times New Roman" w:cs="Times New Roman"/>
+          <w:sz w:val="28"/>
+          <w:szCs w:val="28"/>
+        </w:rPr>
+        <w:t xml:space="preserve">: </w:t>
       </w:r>
     </w:p>
     <w:p>
@@ -1970,17 +1971,50 @@
           <w:rFonts w:ascii="Times New Roman" w:hAnsi="Times New Roman" w:cs="Times New Roman"/>
           <w:sz w:val="28"/>
           <w:szCs w:val="28"/>
-          <w:lang w:val="en-US"/>
-        </w:rPr>
-      </w:pPr>
-      <w:r>
-        <w:rPr>
-          <w:rFonts w:ascii="Times New Roman" w:hAnsi="Times New Roman" w:cs="Times New Roman"/>
-          <w:sz w:val="28"/>
-          <w:szCs w:val="28"/>
-          <w:lang w:val="en-US"/>
-        </w:rPr>
-        <w:t xml:space="preserve">● docker push: </w:t>
+        </w:rPr>
+      </w:pPr>
+      <w:r>
+        <w:rPr>
+          <w:rFonts w:ascii="Times New Roman" w:hAnsi="Times New Roman" w:cs="Times New Roman"/>
+          <w:sz w:val="28"/>
+          <w:szCs w:val="28"/>
+        </w:rPr>
+        <w:t xml:space="preserve">● </w:t>
+      </w:r>
+      <w:r>
+        <w:rPr>
+          <w:rFonts w:ascii="Times New Roman" w:hAnsi="Times New Roman" w:cs="Times New Roman"/>
+          <w:sz w:val="28"/>
+          <w:szCs w:val="28"/>
+          <w:lang w:val="en-US"/>
+        </w:rPr>
+        <w:t>docker</w:t>
+      </w:r>
+      <w:r>
+        <w:rPr>
+          <w:rFonts w:ascii="Times New Roman" w:hAnsi="Times New Roman" w:cs="Times New Roman"/>
+          <w:sz w:val="28"/>
+          <w:szCs w:val="28"/>
+        </w:rPr>
+        <w:t xml:space="preserve"> </w:t>
+      </w:r>
+      <w:r>
+        <w:rPr>
+          <w:rFonts w:ascii="Times New Roman" w:hAnsi="Times New Roman" w:cs="Times New Roman"/>
+          <w:sz w:val="28"/>
+          <w:szCs w:val="28"/>
+          <w:lang w:val="en-US"/>
+        </w:rPr>
+        <w:t>push</w:t>
+      </w:r>
+      <w:proofErr w:type="gramStart"/>
+      <w:r>
+        <w:rPr>
+          <w:rFonts w:ascii="Times New Roman" w:hAnsi="Times New Roman" w:cs="Times New Roman"/>
+          <w:sz w:val="28"/>
+          <w:szCs w:val="28"/>
+        </w:rPr>
+        <w:t xml:space="preserve">: </w:t>
       </w:r>
       <w:r>
         <w:rPr>
@@ -1990,12 +2024,12 @@
         </w:rPr>
         <w:t>Закачать</w:t>
       </w:r>
-      <w:r>
-        <w:rPr>
-          <w:rFonts w:ascii="Times New Roman" w:hAnsi="Times New Roman" w:cs="Times New Roman"/>
-          <w:sz w:val="28"/>
-          <w:szCs w:val="28"/>
-          <w:lang w:val="en-US"/>
+      <w:proofErr w:type="gramEnd"/>
+      <w:r>
+        <w:rPr>
+          <w:rFonts w:ascii="Times New Roman" w:hAnsi="Times New Roman" w:cs="Times New Roman"/>
+          <w:sz w:val="28"/>
+          <w:szCs w:val="28"/>
         </w:rPr>
         <w:t xml:space="preserve"> </w:t>
       </w:r>
@@ -2012,7 +2046,6 @@
           <w:rFonts w:ascii="Times New Roman" w:hAnsi="Times New Roman" w:cs="Times New Roman"/>
           <w:sz w:val="28"/>
           <w:szCs w:val="28"/>
-          <w:lang w:val="en-US"/>
         </w:rPr>
         <w:t xml:space="preserve"> </w:t>
       </w:r>
@@ -2029,7 +2062,6 @@
           <w:rFonts w:ascii="Times New Roman" w:hAnsi="Times New Roman" w:cs="Times New Roman"/>
           <w:sz w:val="28"/>
           <w:szCs w:val="28"/>
-          <w:lang w:val="en-US"/>
         </w:rPr>
         <w:t xml:space="preserve"> </w:t>
       </w:r>
@@ -2046,7 +2078,6 @@
           <w:rFonts w:ascii="Times New Roman" w:hAnsi="Times New Roman" w:cs="Times New Roman"/>
           <w:sz w:val="28"/>
           <w:szCs w:val="28"/>
-          <w:lang w:val="en-US"/>
         </w:rPr>
         <w:t xml:space="preserve"> </w:t>
       </w:r>
@@ -2063,9 +2094,25 @@
           <w:rFonts w:ascii="Times New Roman" w:hAnsi="Times New Roman" w:cs="Times New Roman"/>
           <w:sz w:val="28"/>
           <w:szCs w:val="28"/>
-          <w:lang w:val="en-US"/>
-        </w:rPr>
-        <w:t xml:space="preserve"> Registry; </w:t>
+        </w:rPr>
+        <w:t xml:space="preserve"> </w:t>
+      </w:r>
+      <w:r>
+        <w:rPr>
+          <w:rFonts w:ascii="Times New Roman" w:hAnsi="Times New Roman" w:cs="Times New Roman"/>
+          <w:sz w:val="28"/>
+          <w:szCs w:val="28"/>
+          <w:lang w:val="en-US"/>
+        </w:rPr>
+        <w:t>Registry</w:t>
+      </w:r>
+      <w:r>
+        <w:rPr>
+          <w:rFonts w:ascii="Times New Roman" w:hAnsi="Times New Roman" w:cs="Times New Roman"/>
+          <w:sz w:val="28"/>
+          <w:szCs w:val="28"/>
+        </w:rPr>
+        <w:t xml:space="preserve">; </w:t>
       </w:r>
     </w:p>
     <w:p>
@@ -2077,17 +2124,50 @@
           <w:rFonts w:ascii="Times New Roman" w:hAnsi="Times New Roman" w:cs="Times New Roman"/>
           <w:sz w:val="28"/>
           <w:szCs w:val="28"/>
-          <w:lang w:val="en-US"/>
-        </w:rPr>
-      </w:pPr>
-      <w:r>
-        <w:rPr>
-          <w:rFonts w:ascii="Times New Roman" w:hAnsi="Times New Roman" w:cs="Times New Roman"/>
-          <w:sz w:val="28"/>
-          <w:szCs w:val="28"/>
-          <w:lang w:val="en-US"/>
-        </w:rPr>
-        <w:t xml:space="preserve">● docker run: </w:t>
+        </w:rPr>
+      </w:pPr>
+      <w:r>
+        <w:rPr>
+          <w:rFonts w:ascii="Times New Roman" w:hAnsi="Times New Roman" w:cs="Times New Roman"/>
+          <w:sz w:val="28"/>
+          <w:szCs w:val="28"/>
+        </w:rPr>
+        <w:t xml:space="preserve">● </w:t>
+      </w:r>
+      <w:r>
+        <w:rPr>
+          <w:rFonts w:ascii="Times New Roman" w:hAnsi="Times New Roman" w:cs="Times New Roman"/>
+          <w:sz w:val="28"/>
+          <w:szCs w:val="28"/>
+          <w:lang w:val="en-US"/>
+        </w:rPr>
+        <w:t>docker</w:t>
+      </w:r>
+      <w:r>
+        <w:rPr>
+          <w:rFonts w:ascii="Times New Roman" w:hAnsi="Times New Roman" w:cs="Times New Roman"/>
+          <w:sz w:val="28"/>
+          <w:szCs w:val="28"/>
+        </w:rPr>
+        <w:t xml:space="preserve"> </w:t>
+      </w:r>
+      <w:r>
+        <w:rPr>
+          <w:rFonts w:ascii="Times New Roman" w:hAnsi="Times New Roman" w:cs="Times New Roman"/>
+          <w:sz w:val="28"/>
+          <w:szCs w:val="28"/>
+          <w:lang w:val="en-US"/>
+        </w:rPr>
+        <w:t>run</w:t>
+      </w:r>
+      <w:proofErr w:type="gramStart"/>
+      <w:r>
+        <w:rPr>
+          <w:rFonts w:ascii="Times New Roman" w:hAnsi="Times New Roman" w:cs="Times New Roman"/>
+          <w:sz w:val="28"/>
+          <w:szCs w:val="28"/>
+        </w:rPr>
+        <w:t xml:space="preserve">: </w:t>
       </w:r>
       <w:r>
         <w:rPr>
@@ -2097,12 +2177,12 @@
         </w:rPr>
         <w:t>Запустить</w:t>
       </w:r>
-      <w:r>
-        <w:rPr>
-          <w:rFonts w:ascii="Times New Roman" w:hAnsi="Times New Roman" w:cs="Times New Roman"/>
-          <w:sz w:val="28"/>
-          <w:szCs w:val="28"/>
-          <w:lang w:val="en-US"/>
+      <w:proofErr w:type="gramEnd"/>
+      <w:r>
+        <w:rPr>
+          <w:rFonts w:ascii="Times New Roman" w:hAnsi="Times New Roman" w:cs="Times New Roman"/>
+          <w:sz w:val="28"/>
+          <w:szCs w:val="28"/>
         </w:rPr>
         <w:t xml:space="preserve"> </w:t>
       </w:r>
@@ -2119,7 +2199,6 @@
           <w:rFonts w:ascii="Times New Roman" w:hAnsi="Times New Roman" w:cs="Times New Roman"/>
           <w:sz w:val="28"/>
           <w:szCs w:val="28"/>
-          <w:lang w:val="en-US"/>
         </w:rPr>
         <w:t xml:space="preserve"> </w:t>
       </w:r>
@@ -2136,7 +2215,6 @@
           <w:rFonts w:ascii="Times New Roman" w:hAnsi="Times New Roman" w:cs="Times New Roman"/>
           <w:sz w:val="28"/>
           <w:szCs w:val="28"/>
-          <w:lang w:val="en-US"/>
         </w:rPr>
         <w:t xml:space="preserve"> </w:t>
       </w:r>
@@ -2153,7 +2231,6 @@
           <w:rFonts w:ascii="Times New Roman" w:hAnsi="Times New Roman" w:cs="Times New Roman"/>
           <w:sz w:val="28"/>
           <w:szCs w:val="28"/>
-          <w:lang w:val="en-US"/>
         </w:rPr>
         <w:t xml:space="preserve"> </w:t>
       </w:r>
@@ -2170,7 +2247,6 @@
           <w:rFonts w:ascii="Times New Roman" w:hAnsi="Times New Roman" w:cs="Times New Roman"/>
           <w:sz w:val="28"/>
           <w:szCs w:val="28"/>
-          <w:lang w:val="en-US"/>
         </w:rPr>
         <w:t xml:space="preserve">; </w:t>
       </w:r>
@@ -2184,17 +2260,50 @@
           <w:rFonts w:ascii="Times New Roman" w:hAnsi="Times New Roman" w:cs="Times New Roman"/>
           <w:sz w:val="28"/>
           <w:szCs w:val="28"/>
-          <w:lang w:val="en-US"/>
-        </w:rPr>
-      </w:pPr>
-      <w:r>
-        <w:rPr>
-          <w:rFonts w:ascii="Times New Roman" w:hAnsi="Times New Roman" w:cs="Times New Roman"/>
-          <w:sz w:val="28"/>
-          <w:szCs w:val="28"/>
-          <w:lang w:val="en-US"/>
-        </w:rPr>
-        <w:t xml:space="preserve">● docker pull: </w:t>
+        </w:rPr>
+      </w:pPr>
+      <w:r>
+        <w:rPr>
+          <w:rFonts w:ascii="Times New Roman" w:hAnsi="Times New Roman" w:cs="Times New Roman"/>
+          <w:sz w:val="28"/>
+          <w:szCs w:val="28"/>
+        </w:rPr>
+        <w:t xml:space="preserve">● </w:t>
+      </w:r>
+      <w:r>
+        <w:rPr>
+          <w:rFonts w:ascii="Times New Roman" w:hAnsi="Times New Roman" w:cs="Times New Roman"/>
+          <w:sz w:val="28"/>
+          <w:szCs w:val="28"/>
+          <w:lang w:val="en-US"/>
+        </w:rPr>
+        <w:t>docker</w:t>
+      </w:r>
+      <w:r>
+        <w:rPr>
+          <w:rFonts w:ascii="Times New Roman" w:hAnsi="Times New Roman" w:cs="Times New Roman"/>
+          <w:sz w:val="28"/>
+          <w:szCs w:val="28"/>
+        </w:rPr>
+        <w:t xml:space="preserve"> </w:t>
+      </w:r>
+      <w:r>
+        <w:rPr>
+          <w:rFonts w:ascii="Times New Roman" w:hAnsi="Times New Roman" w:cs="Times New Roman"/>
+          <w:sz w:val="28"/>
+          <w:szCs w:val="28"/>
+          <w:lang w:val="en-US"/>
+        </w:rPr>
+        <w:t>pull</w:t>
+      </w:r>
+      <w:proofErr w:type="gramStart"/>
+      <w:r>
+        <w:rPr>
+          <w:rFonts w:ascii="Times New Roman" w:hAnsi="Times New Roman" w:cs="Times New Roman"/>
+          <w:sz w:val="28"/>
+          <w:szCs w:val="28"/>
+        </w:rPr>
+        <w:t xml:space="preserve">: </w:t>
       </w:r>
       <w:r>
         <w:rPr>
@@ -2204,12 +2313,12 @@
         </w:rPr>
         <w:t>Скачать</w:t>
       </w:r>
-      <w:r>
-        <w:rPr>
-          <w:rFonts w:ascii="Times New Roman" w:hAnsi="Times New Roman" w:cs="Times New Roman"/>
-          <w:sz w:val="28"/>
-          <w:szCs w:val="28"/>
-          <w:lang w:val="en-US"/>
+      <w:proofErr w:type="gramEnd"/>
+      <w:r>
+        <w:rPr>
+          <w:rFonts w:ascii="Times New Roman" w:hAnsi="Times New Roman" w:cs="Times New Roman"/>
+          <w:sz w:val="28"/>
+          <w:szCs w:val="28"/>
         </w:rPr>
         <w:t xml:space="preserve"> </w:t>
       </w:r>
@@ -2226,7 +2335,6 @@
           <w:rFonts w:ascii="Times New Roman" w:hAnsi="Times New Roman" w:cs="Times New Roman"/>
           <w:sz w:val="28"/>
           <w:szCs w:val="28"/>
-          <w:lang w:val="en-US"/>
         </w:rPr>
         <w:t xml:space="preserve"> </w:t>
       </w:r>
@@ -2243,7 +2351,6 @@
           <w:rFonts w:ascii="Times New Roman" w:hAnsi="Times New Roman" w:cs="Times New Roman"/>
           <w:sz w:val="28"/>
           <w:szCs w:val="28"/>
-          <w:lang w:val="en-US"/>
         </w:rPr>
         <w:t xml:space="preserve"> </w:t>
       </w:r>
@@ -2260,7 +2367,6 @@
           <w:rFonts w:ascii="Times New Roman" w:hAnsi="Times New Roman" w:cs="Times New Roman"/>
           <w:sz w:val="28"/>
           <w:szCs w:val="28"/>
-          <w:lang w:val="en-US"/>
         </w:rPr>
         <w:t xml:space="preserve"> </w:t>
       </w:r>
@@ -2277,9 +2383,25 @@
           <w:rFonts w:ascii="Times New Roman" w:hAnsi="Times New Roman" w:cs="Times New Roman"/>
           <w:sz w:val="28"/>
           <w:szCs w:val="28"/>
-          <w:lang w:val="en-US"/>
-        </w:rPr>
-        <w:t xml:space="preserve"> Registry;</w:t>
+        </w:rPr>
+        <w:t xml:space="preserve"> </w:t>
+      </w:r>
+      <w:r>
+        <w:rPr>
+          <w:rFonts w:ascii="Times New Roman" w:hAnsi="Times New Roman" w:cs="Times New Roman"/>
+          <w:sz w:val="28"/>
+          <w:szCs w:val="28"/>
+          <w:lang w:val="en-US"/>
+        </w:rPr>
+        <w:t>Registry</w:t>
+      </w:r>
+      <w:r>
+        <w:rPr>
+          <w:rFonts w:ascii="Times New Roman" w:hAnsi="Times New Roman" w:cs="Times New Roman"/>
+          <w:sz w:val="28"/>
+          <w:szCs w:val="28"/>
+        </w:rPr>
+        <w:t>;</w:t>
       </w:r>
     </w:p>
     <w:p>
@@ -2355,7 +2477,6 @@
           <w:rFonts w:ascii="Times New Roman" w:hAnsi="Times New Roman" w:cs="Times New Roman"/>
           <w:sz w:val="28"/>
           <w:szCs w:val="28"/>
-          <w:lang w:val="en-US"/>
         </w:rPr>
       </w:pPr>
       <w:r>
@@ -2494,7 +2615,6 @@
           <w:rFonts w:ascii="Times New Roman" w:hAnsi="Times New Roman" w:cs="Times New Roman"/>
           <w:sz w:val="28"/>
           <w:szCs w:val="28"/>
-          <w:lang w:val="en-US"/>
         </w:rPr>
       </w:pPr>
       <w:r>
@@ -2559,7 +2679,6 @@
           <w:rFonts w:ascii="Times New Roman" w:hAnsi="Times New Roman" w:cs="Times New Roman"/>
           <w:sz w:val="28"/>
           <w:szCs w:val="28"/>
-          <w:lang w:val="en-US"/>
         </w:rPr>
       </w:pPr>
       <w:r>
@@ -2634,7 +2753,6 @@
           <w:rFonts w:ascii="Times New Roman" w:hAnsi="Times New Roman" w:cs="Times New Roman"/>
           <w:sz w:val="28"/>
           <w:szCs w:val="28"/>
-          <w:lang w:val="en-US"/>
         </w:rPr>
       </w:pPr>
       <w:r>
@@ -2691,7 +2809,6 @@
           <w:rFonts w:ascii="Times New Roman" w:hAnsi="Times New Roman" w:cs="Times New Roman"/>
           <w:sz w:val="28"/>
           <w:szCs w:val="28"/>
-          <w:lang w:val="en-US"/>
         </w:rPr>
       </w:pPr>
       <w:r>
@@ -2748,7 +2865,6 @@
           <w:rFonts w:ascii="Times New Roman" w:hAnsi="Times New Roman" w:cs="Times New Roman"/>
           <w:sz w:val="28"/>
           <w:szCs w:val="28"/>
-          <w:lang w:val="en-US"/>
         </w:rPr>
       </w:pPr>
       <w:r>
@@ -2805,7 +2921,6 @@
           <w:rFonts w:ascii="Times New Roman" w:hAnsi="Times New Roman" w:cs="Times New Roman"/>
           <w:sz w:val="28"/>
           <w:szCs w:val="28"/>
-          <w:lang w:val="en-US"/>
         </w:rPr>
       </w:pPr>
       <w:r>
@@ -2880,7 +2995,6 @@
           <w:rFonts w:ascii="Times New Roman" w:hAnsi="Times New Roman" w:cs="Times New Roman"/>
           <w:sz w:val="28"/>
           <w:szCs w:val="28"/>
-          <w:lang w:val="en-US"/>
         </w:rPr>
       </w:pPr>
       <w:r>
@@ -2937,7 +3051,6 @@
           <w:rFonts w:ascii="Times New Roman" w:hAnsi="Times New Roman" w:cs="Times New Roman"/>
           <w:sz w:val="28"/>
           <w:szCs w:val="28"/>
-          <w:lang w:val="en-US"/>
         </w:rPr>
       </w:pPr>
       <w:r>
@@ -3068,7 +3181,6 @@
           <w:rFonts w:ascii="Times New Roman" w:hAnsi="Times New Roman" w:cs="Times New Roman"/>
           <w:sz w:val="28"/>
           <w:szCs w:val="28"/>
-          <w:lang w:val="en-US"/>
         </w:rPr>
       </w:pPr>
       <w:r>
@@ -3125,7 +3237,6 @@
           <w:rFonts w:ascii="Times New Roman" w:hAnsi="Times New Roman" w:cs="Times New Roman"/>
           <w:sz w:val="28"/>
           <w:szCs w:val="28"/>
-          <w:lang w:val="en-US"/>
         </w:rPr>
       </w:pPr>
       <w:r>
@@ -3182,7 +3293,6 @@
           <w:rFonts w:ascii="Times New Roman" w:hAnsi="Times New Roman" w:cs="Times New Roman"/>
           <w:sz w:val="28"/>
           <w:szCs w:val="28"/>
-          <w:lang w:val="en-US"/>
         </w:rPr>
       </w:pPr>
       <w:r>
@@ -3221,7 +3331,6 @@
           <w:rFonts w:ascii="Times New Roman" w:hAnsi="Times New Roman" w:cs="Times New Roman"/>
           <w:sz w:val="28"/>
           <w:szCs w:val="28"/>
-          <w:lang w:val="en-US"/>
         </w:rPr>
       </w:pPr>
       <w:r>
@@ -3260,7 +3369,6 @@
           <w:rFonts w:ascii="Times New Roman" w:hAnsi="Times New Roman" w:cs="Times New Roman"/>
           <w:sz w:val="28"/>
           <w:szCs w:val="28"/>
-          <w:lang w:val="en-US"/>
         </w:rPr>
       </w:pPr>
       <w:r>
@@ -3299,7 +3407,6 @@
           <w:rFonts w:ascii="Times New Roman" w:hAnsi="Times New Roman" w:cs="Times New Roman"/>
           <w:sz w:val="28"/>
           <w:szCs w:val="28"/>
-          <w:lang w:val="en-US"/>
         </w:rPr>
       </w:pPr>
       <w:r>
@@ -3339,7 +3446,6 @@
           <w:rFonts w:ascii="Times New Roman" w:hAnsi="Times New Roman" w:cs="Times New Roman"/>
           <w:sz w:val="28"/>
           <w:szCs w:val="28"/>
-          <w:lang w:val="en-US"/>
         </w:rPr>
       </w:pPr>
       <w:r>
@@ -3378,7 +3484,6 @@
           <w:rFonts w:ascii="Times New Roman" w:hAnsi="Times New Roman" w:cs="Times New Roman"/>
           <w:sz w:val="28"/>
           <w:szCs w:val="28"/>
-          <w:lang w:val="en-US"/>
         </w:rPr>
       </w:pPr>
       <w:r>
@@ -3417,7 +3522,6 @@
           <w:rFonts w:ascii="Times New Roman" w:hAnsi="Times New Roman" w:cs="Times New Roman"/>
           <w:sz w:val="28"/>
           <w:szCs w:val="28"/>
-          <w:lang w:val="en-US"/>
         </w:rPr>
       </w:pPr>
       <w:r>
@@ -3438,7 +3542,6 @@
           <w:rFonts w:ascii="Times New Roman" w:hAnsi="Times New Roman" w:cs="Times New Roman"/>
           <w:sz w:val="28"/>
           <w:szCs w:val="28"/>
-          <w:lang w:val="en-US"/>
         </w:rPr>
       </w:pPr>
       <w:proofErr w:type="spellStart"/>
@@ -3487,7 +3590,6 @@
           <w:rFonts w:ascii="Times New Roman" w:hAnsi="Times New Roman" w:cs="Times New Roman"/>
           <w:sz w:val="28"/>
           <w:szCs w:val="28"/>
-          <w:lang w:val="en-US"/>
         </w:rPr>
       </w:pPr>
       <w:proofErr w:type="spellStart"/>
@@ -3554,7 +3656,6 @@
           <w:rFonts w:ascii="Times New Roman" w:hAnsi="Times New Roman" w:cs="Times New Roman"/>
           <w:sz w:val="28"/>
           <w:szCs w:val="28"/>
-          <w:lang w:val="en-US"/>
         </w:rPr>
       </w:pPr>
       <w:r>
@@ -3660,7 +3761,6 @@
           <w:bCs/>
           <w:sz w:val="28"/>
           <w:szCs w:val="28"/>
-          <w:lang w:val="en-US"/>
         </w:rPr>
       </w:pPr>
       <w:r>
@@ -4123,17 +4223,7 @@
           <w:sz w:val="28"/>
           <w:szCs w:val="28"/>
         </w:rPr>
-        <w:t xml:space="preserve">Задание </w:t>
-      </w:r>
-      <w:r>
-        <w:rPr>
-          <w:rFonts w:ascii="Times New Roman" w:hAnsi="Times New Roman" w:cs="Times New Roman"/>
-          <w:b/>
-          <w:bCs/>
-          <w:sz w:val="28"/>
-          <w:szCs w:val="28"/>
-        </w:rPr>
-        <w:t>2</w:t>
+        <w:t>Задание 2</w:t>
       </w:r>
     </w:p>
     <w:p>
@@ -4149,7 +4239,6 @@
           <w:rFonts w:ascii="Times New Roman" w:hAnsi="Times New Roman" w:cs="Times New Roman"/>
           <w:sz w:val="28"/>
           <w:szCs w:val="28"/>
-          <w:lang w:val="en-US"/>
         </w:rPr>
       </w:pPr>
       <w:r>
@@ -4216,7 +4305,6 @@
           <w:rFonts w:ascii="Times New Roman" w:hAnsi="Times New Roman" w:cs="Times New Roman"/>
           <w:sz w:val="28"/>
           <w:szCs w:val="28"/>
-          <w:lang w:val="en-US"/>
         </w:rPr>
       </w:pPr>
       <w:r>
@@ -4377,7 +4465,6 @@
           <w:rFonts w:ascii="Times New Roman" w:hAnsi="Times New Roman" w:cs="Times New Roman"/>
           <w:sz w:val="28"/>
           <w:szCs w:val="28"/>
-          <w:lang w:val="en-US"/>
         </w:rPr>
       </w:pPr>
       <w:r>
@@ -4402,7 +4489,6 @@
           <w:rFonts w:ascii="Times New Roman" w:hAnsi="Times New Roman" w:cs="Times New Roman"/>
           <w:sz w:val="28"/>
           <w:szCs w:val="28"/>
-          <w:lang w:val="en-US"/>
         </w:rPr>
       </w:pPr>
       <w:r>
@@ -4472,7 +4558,6 @@
           <w:rFonts w:ascii="Times New Roman" w:hAnsi="Times New Roman" w:cs="Times New Roman"/>
           <w:sz w:val="28"/>
           <w:szCs w:val="28"/>
-          <w:lang w:val="en-US"/>
         </w:rPr>
       </w:pPr>
       <w:r>
@@ -4515,7 +4600,6 @@
           <w:rFonts w:ascii="Times New Roman" w:hAnsi="Times New Roman" w:cs="Times New Roman"/>
           <w:sz w:val="28"/>
           <w:szCs w:val="28"/>
-          <w:lang w:val="en-US"/>
         </w:rPr>
       </w:pPr>
       <w:proofErr w:type="spellStart"/>
@@ -4568,7 +4652,6 @@
           <w:rFonts w:ascii="Times New Roman" w:hAnsi="Times New Roman" w:cs="Times New Roman"/>
           <w:sz w:val="28"/>
           <w:szCs w:val="28"/>
-          <w:lang w:val="en-US"/>
         </w:rPr>
       </w:pPr>
       <w:r>
@@ -4764,6 +4847,7 @@
         <w:rPr>
           <w:rFonts w:ascii="Times New Roman" w:hAnsi="Times New Roman" w:cs="Times New Roman"/>
           <w:b/>
+          <w:noProof/>
           <w:sz w:val="32"/>
           <w:szCs w:val="32"/>
         </w:rPr>
@@ -4947,6 +5031,7 @@
         <w:rPr>
           <w:rFonts w:ascii="Times New Roman" w:hAnsi="Times New Roman" w:cs="Times New Roman"/>
           <w:b/>
+          <w:noProof/>
           <w:sz w:val="32"/>
           <w:szCs w:val="32"/>
           <w:lang w:val="en-US"/>
@@ -5063,6 +5148,7 @@
         <w:rPr>
           <w:rFonts w:ascii="Times New Roman" w:hAnsi="Times New Roman" w:cs="Times New Roman"/>
           <w:b/>
+          <w:noProof/>
           <w:sz w:val="32"/>
           <w:szCs w:val="32"/>
           <w:lang w:val="en-US"/>
@@ -5180,6 +5266,7 @@
         <w:rPr>
           <w:rFonts w:ascii="Times New Roman" w:hAnsi="Times New Roman" w:cs="Times New Roman"/>
           <w:b/>
+          <w:noProof/>
           <w:sz w:val="32"/>
           <w:szCs w:val="32"/>
           <w:lang w:val="en-US"/>
@@ -5295,6 +5382,7 @@
         <w:rPr>
           <w:rFonts w:ascii="Times New Roman" w:hAnsi="Times New Roman" w:cs="Times New Roman"/>
           <w:b/>
+          <w:noProof/>
           <w:sz w:val="32"/>
           <w:szCs w:val="32"/>
           <w:lang w:val="en-US"/>
@@ -5345,7 +5433,6 @@
           <w:bCs/>
           <w:sz w:val="28"/>
           <w:szCs w:val="28"/>
-          <w:lang w:val="en-US"/>
         </w:rPr>
       </w:pPr>
       <w:r>
@@ -5401,6 +5488,7 @@
         <w:rPr>
           <w:rFonts w:ascii="Times New Roman" w:hAnsi="Times New Roman" w:cs="Times New Roman"/>
           <w:b/>
+          <w:noProof/>
           <w:sz w:val="32"/>
           <w:szCs w:val="32"/>
           <w:lang w:val="en-US"/>
@@ -5452,7 +5540,6 @@
           <w:bCs/>
           <w:sz w:val="28"/>
           <w:szCs w:val="28"/>
-          <w:lang w:val="en-US"/>
         </w:rPr>
       </w:pPr>
       <w:r>
@@ -5518,6 +5605,7 @@
         <w:rPr>
           <w:rFonts w:ascii="Times New Roman" w:hAnsi="Times New Roman" w:cs="Times New Roman"/>
           <w:b/>
+          <w:noProof/>
           <w:sz w:val="32"/>
           <w:szCs w:val="32"/>
           <w:lang w:val="en-US"/>
@@ -5623,6 +5711,7 @@
         <w:rPr>
           <w:rFonts w:ascii="Times New Roman" w:hAnsi="Times New Roman" w:cs="Times New Roman"/>
           <w:b/>
+          <w:noProof/>
           <w:sz w:val="32"/>
           <w:szCs w:val="32"/>
           <w:lang w:val="en-US"/>
@@ -5835,6 +5924,7 @@
         <w:rPr>
           <w:rFonts w:ascii="Times New Roman" w:hAnsi="Times New Roman" w:cs="Times New Roman"/>
           <w:b/>
+          <w:noProof/>
           <w:sz w:val="32"/>
           <w:szCs w:val="32"/>
           <w:lang w:val="en-US"/>
@@ -6123,6 +6213,1711 @@
         <w:t>.</w:t>
       </w:r>
     </w:p>
+    <w:p>
+      <w:pPr>
+        <w:spacing w:after="0" w:line="240" w:lineRule="auto"/>
+        <w:rPr>
+          <w:rFonts w:ascii="Times New Roman" w:hAnsi="Times New Roman" w:cs="Times New Roman"/>
+          <w:b/>
+          <w:sz w:val="32"/>
+          <w:szCs w:val="32"/>
+        </w:rPr>
+      </w:pPr>
+      <w:r>
+        <w:rPr>
+          <w:rFonts w:ascii="Times New Roman" w:hAnsi="Times New Roman" w:cs="Times New Roman"/>
+          <w:b/>
+          <w:sz w:val="32"/>
+          <w:szCs w:val="32"/>
+        </w:rPr>
+        <w:br w:type="page"/>
+      </w:r>
+    </w:p>
+    <w:p>
+      <w:pPr>
+        <w:jc w:val="center"/>
+        <w:rPr>
+          <w:rFonts w:ascii="Times New Roman" w:hAnsi="Times New Roman" w:cs="Times New Roman"/>
+          <w:b/>
+          <w:sz w:val="32"/>
+          <w:szCs w:val="32"/>
+        </w:rPr>
+      </w:pPr>
+      <w:r>
+        <w:rPr>
+          <w:rFonts w:ascii="Times New Roman" w:hAnsi="Times New Roman" w:cs="Times New Roman"/>
+          <w:b/>
+          <w:sz w:val="32"/>
+          <w:szCs w:val="32"/>
+        </w:rPr>
+        <w:lastRenderedPageBreak/>
+        <w:t>Ответы на вопросы к практической работе</w:t>
+      </w:r>
+    </w:p>
+    <w:p>
+      <w:pPr>
+        <w:numPr>
+          <w:ilvl w:val="0"/>
+          <w:numId w:val="7"/>
+        </w:numPr>
+        <w:tabs>
+          <w:tab w:val="clear" w:pos="720"/>
+        </w:tabs>
+        <w:spacing w:after="0" w:line="360" w:lineRule="auto"/>
+        <w:ind w:left="0" w:firstLine="709"/>
+        <w:jc w:val="both"/>
+        <w:rPr>
+          <w:rFonts w:ascii="Times New Roman" w:hAnsi="Times New Roman" w:cs="Times New Roman"/>
+          <w:b/>
+          <w:bCs/>
+          <w:sz w:val="28"/>
+          <w:szCs w:val="28"/>
+        </w:rPr>
+      </w:pPr>
+      <w:r>
+        <w:rPr>
+          <w:rFonts w:ascii="Times New Roman" w:hAnsi="Times New Roman" w:cs="Times New Roman"/>
+          <w:b/>
+          <w:bCs/>
+          <w:sz w:val="28"/>
+          <w:szCs w:val="28"/>
+        </w:rPr>
+        <w:t xml:space="preserve">Опишите процесс запуска приложения внутри контейнера Linux, используя </w:t>
+      </w:r>
+      <w:proofErr w:type="spellStart"/>
+      <w:r>
+        <w:rPr>
+          <w:rFonts w:ascii="Times New Roman" w:hAnsi="Times New Roman" w:cs="Times New Roman"/>
+          <w:b/>
+          <w:bCs/>
+          <w:sz w:val="28"/>
+          <w:szCs w:val="28"/>
+        </w:rPr>
+        <w:t>Docker</w:t>
+      </w:r>
+      <w:proofErr w:type="spellEnd"/>
+      <w:r>
+        <w:rPr>
+          <w:rFonts w:ascii="Times New Roman" w:hAnsi="Times New Roman" w:cs="Times New Roman"/>
+          <w:b/>
+          <w:bCs/>
+          <w:sz w:val="28"/>
+          <w:szCs w:val="28"/>
+        </w:rPr>
+        <w:t>.</w:t>
+      </w:r>
+    </w:p>
+    <w:p>
+      <w:pPr>
+        <w:spacing w:after="0" w:line="360" w:lineRule="auto"/>
+        <w:ind w:firstLine="709"/>
+        <w:jc w:val="both"/>
+        <w:rPr>
+          <w:rFonts w:ascii="Times New Roman" w:hAnsi="Times New Roman" w:cs="Times New Roman"/>
+          <w:sz w:val="28"/>
+          <w:szCs w:val="28"/>
+        </w:rPr>
+      </w:pPr>
+      <w:r>
+        <w:rPr>
+          <w:rFonts w:ascii="Times New Roman" w:hAnsi="Times New Roman" w:cs="Times New Roman"/>
+          <w:sz w:val="28"/>
+          <w:szCs w:val="28"/>
+        </w:rPr>
+        <w:t xml:space="preserve">При запуске приложения </w:t>
+      </w:r>
+      <w:proofErr w:type="spellStart"/>
+      <w:r>
+        <w:rPr>
+          <w:rFonts w:ascii="Times New Roman" w:hAnsi="Times New Roman" w:cs="Times New Roman"/>
+          <w:sz w:val="28"/>
+          <w:szCs w:val="28"/>
+        </w:rPr>
+        <w:t>Docker</w:t>
+      </w:r>
+      <w:proofErr w:type="spellEnd"/>
+      <w:r>
+        <w:rPr>
+          <w:rFonts w:ascii="Times New Roman" w:hAnsi="Times New Roman" w:cs="Times New Roman"/>
+          <w:sz w:val="28"/>
+          <w:szCs w:val="28"/>
+        </w:rPr>
+        <w:t xml:space="preserve"> создаёт контейнер на основе заранее подготовленного образа. В контейнере запускается изолированный процесс с собственными зависимостями, файловой системой и сетевой средой. Приложение работает как отдельная система, но использует ресурсы </w:t>
+      </w:r>
+      <w:proofErr w:type="spellStart"/>
+      <w:r>
+        <w:rPr>
+          <w:rFonts w:ascii="Times New Roman" w:hAnsi="Times New Roman" w:cs="Times New Roman"/>
+          <w:sz w:val="28"/>
+          <w:szCs w:val="28"/>
+        </w:rPr>
+        <w:t>хостовой</w:t>
+      </w:r>
+      <w:proofErr w:type="spellEnd"/>
+      <w:r>
+        <w:rPr>
+          <w:rFonts w:ascii="Times New Roman" w:hAnsi="Times New Roman" w:cs="Times New Roman"/>
+          <w:sz w:val="28"/>
+          <w:szCs w:val="28"/>
+        </w:rPr>
+        <w:t xml:space="preserve"> ОС.</w:t>
+      </w:r>
+    </w:p>
+    <w:p>
+      <w:pPr>
+        <w:numPr>
+          <w:ilvl w:val="0"/>
+          <w:numId w:val="7"/>
+        </w:numPr>
+        <w:tabs>
+          <w:tab w:val="clear" w:pos="720"/>
+        </w:tabs>
+        <w:spacing w:after="0" w:line="360" w:lineRule="auto"/>
+        <w:ind w:left="0" w:firstLine="709"/>
+        <w:jc w:val="both"/>
+        <w:rPr>
+          <w:rFonts w:ascii="Times New Roman" w:hAnsi="Times New Roman" w:cs="Times New Roman"/>
+          <w:b/>
+          <w:bCs/>
+          <w:sz w:val="28"/>
+          <w:szCs w:val="28"/>
+        </w:rPr>
+      </w:pPr>
+      <w:r>
+        <w:rPr>
+          <w:rFonts w:ascii="Times New Roman" w:hAnsi="Times New Roman" w:cs="Times New Roman"/>
+          <w:b/>
+          <w:bCs/>
+          <w:sz w:val="28"/>
+          <w:szCs w:val="28"/>
+        </w:rPr>
+        <w:t xml:space="preserve">Что такое образ </w:t>
+      </w:r>
+      <w:proofErr w:type="spellStart"/>
+      <w:r>
+        <w:rPr>
+          <w:rFonts w:ascii="Times New Roman" w:hAnsi="Times New Roman" w:cs="Times New Roman"/>
+          <w:b/>
+          <w:bCs/>
+          <w:sz w:val="28"/>
+          <w:szCs w:val="28"/>
+        </w:rPr>
+        <w:t>Docker</w:t>
+      </w:r>
+      <w:proofErr w:type="spellEnd"/>
+      <w:r>
+        <w:rPr>
+          <w:rFonts w:ascii="Times New Roman" w:hAnsi="Times New Roman" w:cs="Times New Roman"/>
+          <w:b/>
+          <w:bCs/>
+          <w:sz w:val="28"/>
+          <w:szCs w:val="28"/>
+        </w:rPr>
+        <w:t xml:space="preserve"> и для чего он нужен?</w:t>
+      </w:r>
+    </w:p>
+    <w:p>
+      <w:pPr>
+        <w:spacing w:after="0" w:line="360" w:lineRule="auto"/>
+        <w:ind w:firstLine="709"/>
+        <w:jc w:val="both"/>
+        <w:rPr>
+          <w:rFonts w:ascii="Times New Roman" w:hAnsi="Times New Roman" w:cs="Times New Roman"/>
+          <w:sz w:val="28"/>
+          <w:szCs w:val="28"/>
+        </w:rPr>
+      </w:pPr>
+      <w:r>
+        <w:rPr>
+          <w:rFonts w:ascii="Times New Roman" w:hAnsi="Times New Roman" w:cs="Times New Roman"/>
+          <w:sz w:val="28"/>
+          <w:szCs w:val="28"/>
+        </w:rPr>
+        <w:t xml:space="preserve">Образ </w:t>
+      </w:r>
+      <w:proofErr w:type="spellStart"/>
+      <w:r>
+        <w:rPr>
+          <w:rFonts w:ascii="Times New Roman" w:hAnsi="Times New Roman" w:cs="Times New Roman"/>
+          <w:sz w:val="28"/>
+          <w:szCs w:val="28"/>
+        </w:rPr>
+        <w:t>Docker</w:t>
+      </w:r>
+      <w:proofErr w:type="spellEnd"/>
+      <w:r>
+        <w:rPr>
+          <w:rFonts w:ascii="Times New Roman" w:hAnsi="Times New Roman" w:cs="Times New Roman"/>
+          <w:sz w:val="28"/>
+          <w:szCs w:val="28"/>
+        </w:rPr>
+        <w:t xml:space="preserve"> — это шаблон, содержащий всё необходимое для работы приложения: код, библиотеки, зависимости и конфигурацию. На основе образа создаются контейнеры, которые обеспечивают одинаковое окружение на разных машинах.</w:t>
+      </w:r>
+    </w:p>
+    <w:p>
+      <w:pPr>
+        <w:numPr>
+          <w:ilvl w:val="0"/>
+          <w:numId w:val="7"/>
+        </w:numPr>
+        <w:tabs>
+          <w:tab w:val="clear" w:pos="720"/>
+        </w:tabs>
+        <w:spacing w:after="0" w:line="360" w:lineRule="auto"/>
+        <w:ind w:left="0" w:firstLine="709"/>
+        <w:jc w:val="both"/>
+        <w:rPr>
+          <w:rFonts w:ascii="Times New Roman" w:hAnsi="Times New Roman" w:cs="Times New Roman"/>
+          <w:sz w:val="28"/>
+          <w:szCs w:val="28"/>
+        </w:rPr>
+      </w:pPr>
+      <w:r>
+        <w:rPr>
+          <w:rFonts w:ascii="Times New Roman" w:hAnsi="Times New Roman" w:cs="Times New Roman"/>
+          <w:b/>
+          <w:bCs/>
+          <w:sz w:val="28"/>
+          <w:szCs w:val="28"/>
+        </w:rPr>
+        <w:t xml:space="preserve">Как соотносятся между собой файлы </w:t>
+      </w:r>
+      <w:proofErr w:type="spellStart"/>
+      <w:r>
+        <w:rPr>
+          <w:rFonts w:ascii="Times New Roman" w:hAnsi="Times New Roman" w:cs="Times New Roman"/>
+          <w:b/>
+          <w:bCs/>
+          <w:sz w:val="28"/>
+          <w:szCs w:val="28"/>
+        </w:rPr>
+        <w:t>Dockerfile</w:t>
+      </w:r>
+      <w:proofErr w:type="spellEnd"/>
+      <w:r>
+        <w:rPr>
+          <w:rFonts w:ascii="Times New Roman" w:hAnsi="Times New Roman" w:cs="Times New Roman"/>
+          <w:b/>
+          <w:bCs/>
+          <w:sz w:val="28"/>
+          <w:szCs w:val="28"/>
+        </w:rPr>
+        <w:t xml:space="preserve"> и </w:t>
+      </w:r>
+      <w:proofErr w:type="spellStart"/>
+      <w:r>
+        <w:rPr>
+          <w:rFonts w:ascii="Times New Roman" w:hAnsi="Times New Roman" w:cs="Times New Roman"/>
+          <w:b/>
+          <w:bCs/>
+          <w:sz w:val="28"/>
+          <w:szCs w:val="28"/>
+        </w:rPr>
+        <w:t>Docker-Compose</w:t>
+      </w:r>
+      <w:proofErr w:type="spellEnd"/>
+      <w:r>
+        <w:rPr>
+          <w:rFonts w:ascii="Times New Roman" w:hAnsi="Times New Roman" w:cs="Times New Roman"/>
+          <w:b/>
+          <w:bCs/>
+          <w:sz w:val="28"/>
+          <w:szCs w:val="28"/>
+        </w:rPr>
+        <w:t>?</w:t>
+      </w:r>
+      <w:r>
+        <w:rPr>
+          <w:rFonts w:ascii="Times New Roman" w:hAnsi="Times New Roman" w:cs="Times New Roman"/>
+          <w:sz w:val="28"/>
+          <w:szCs w:val="28"/>
+        </w:rPr>
+        <w:br/>
+      </w:r>
+      <w:proofErr w:type="spellStart"/>
+      <w:r>
+        <w:rPr>
+          <w:rFonts w:ascii="Times New Roman" w:hAnsi="Times New Roman" w:cs="Times New Roman"/>
+          <w:sz w:val="28"/>
+          <w:szCs w:val="28"/>
+        </w:rPr>
+        <w:t>Dockerfile</w:t>
+      </w:r>
+      <w:proofErr w:type="spellEnd"/>
+      <w:r>
+        <w:rPr>
+          <w:rFonts w:ascii="Times New Roman" w:hAnsi="Times New Roman" w:cs="Times New Roman"/>
+          <w:sz w:val="28"/>
+          <w:szCs w:val="28"/>
+        </w:rPr>
+        <w:t xml:space="preserve"> описывает, как создать один образ контейнера, а </w:t>
+      </w:r>
+      <w:proofErr w:type="spellStart"/>
+      <w:r>
+        <w:rPr>
+          <w:rFonts w:ascii="Times New Roman" w:hAnsi="Times New Roman" w:cs="Times New Roman"/>
+          <w:sz w:val="28"/>
+          <w:szCs w:val="28"/>
+        </w:rPr>
+        <w:t>Docker-Compose</w:t>
+      </w:r>
+      <w:proofErr w:type="spellEnd"/>
+      <w:r>
+        <w:rPr>
+          <w:rFonts w:ascii="Times New Roman" w:hAnsi="Times New Roman" w:cs="Times New Roman"/>
+          <w:sz w:val="28"/>
+          <w:szCs w:val="28"/>
+        </w:rPr>
+        <w:t xml:space="preserve"> используется для одновременного запуска и управления несколькими контейнерами, объединёнными в одно приложение.</w:t>
+      </w:r>
+    </w:p>
+    <w:p>
+      <w:pPr>
+        <w:numPr>
+          <w:ilvl w:val="0"/>
+          <w:numId w:val="7"/>
+        </w:numPr>
+        <w:tabs>
+          <w:tab w:val="clear" w:pos="720"/>
+        </w:tabs>
+        <w:spacing w:after="0" w:line="360" w:lineRule="auto"/>
+        <w:ind w:left="0" w:firstLine="709"/>
+        <w:jc w:val="both"/>
+        <w:rPr>
+          <w:rFonts w:ascii="Times New Roman" w:hAnsi="Times New Roman" w:cs="Times New Roman"/>
+          <w:b/>
+          <w:bCs/>
+          <w:sz w:val="28"/>
+          <w:szCs w:val="28"/>
+        </w:rPr>
+      </w:pPr>
+      <w:r>
+        <w:rPr>
+          <w:rFonts w:ascii="Times New Roman" w:hAnsi="Times New Roman" w:cs="Times New Roman"/>
+          <w:b/>
+          <w:bCs/>
+          <w:sz w:val="28"/>
+          <w:szCs w:val="28"/>
+        </w:rPr>
+        <w:t xml:space="preserve">Что такое </w:t>
+      </w:r>
+      <w:proofErr w:type="spellStart"/>
+      <w:r>
+        <w:rPr>
+          <w:rFonts w:ascii="Times New Roman" w:hAnsi="Times New Roman" w:cs="Times New Roman"/>
+          <w:b/>
+          <w:bCs/>
+          <w:sz w:val="28"/>
+          <w:szCs w:val="28"/>
+        </w:rPr>
+        <w:t>Dockerfile</w:t>
+      </w:r>
+      <w:proofErr w:type="spellEnd"/>
+      <w:r>
+        <w:rPr>
+          <w:rFonts w:ascii="Times New Roman" w:hAnsi="Times New Roman" w:cs="Times New Roman"/>
+          <w:b/>
+          <w:bCs/>
+          <w:sz w:val="28"/>
+          <w:szCs w:val="28"/>
+        </w:rPr>
+        <w:t>?</w:t>
+      </w:r>
+    </w:p>
+    <w:p>
+      <w:pPr>
+        <w:spacing w:after="0" w:line="360" w:lineRule="auto"/>
+        <w:ind w:firstLine="709"/>
+        <w:jc w:val="both"/>
+        <w:rPr>
+          <w:rFonts w:ascii="Times New Roman" w:hAnsi="Times New Roman" w:cs="Times New Roman"/>
+          <w:sz w:val="28"/>
+          <w:szCs w:val="28"/>
+        </w:rPr>
+      </w:pPr>
+      <w:proofErr w:type="spellStart"/>
+      <w:r>
+        <w:rPr>
+          <w:rFonts w:ascii="Times New Roman" w:hAnsi="Times New Roman" w:cs="Times New Roman"/>
+          <w:sz w:val="28"/>
+          <w:szCs w:val="28"/>
+        </w:rPr>
+        <w:t>Dockerfile</w:t>
+      </w:r>
+      <w:proofErr w:type="spellEnd"/>
+      <w:r>
+        <w:rPr>
+          <w:rFonts w:ascii="Times New Roman" w:hAnsi="Times New Roman" w:cs="Times New Roman"/>
+          <w:sz w:val="28"/>
+          <w:szCs w:val="28"/>
+        </w:rPr>
+        <w:t xml:space="preserve"> — это текстовый файл со списком инструкций, по которым </w:t>
+      </w:r>
+      <w:proofErr w:type="spellStart"/>
+      <w:r>
+        <w:rPr>
+          <w:rFonts w:ascii="Times New Roman" w:hAnsi="Times New Roman" w:cs="Times New Roman"/>
+          <w:sz w:val="28"/>
+          <w:szCs w:val="28"/>
+        </w:rPr>
+        <w:t>Docker</w:t>
+      </w:r>
+      <w:proofErr w:type="spellEnd"/>
+      <w:r>
+        <w:rPr>
+          <w:rFonts w:ascii="Times New Roman" w:hAnsi="Times New Roman" w:cs="Times New Roman"/>
+          <w:sz w:val="28"/>
+          <w:szCs w:val="28"/>
+        </w:rPr>
+        <w:t xml:space="preserve"> автоматически собирает образ. В нём указываются базовый образ, команды установки зависимостей, копирования файлов и запуска приложения.</w:t>
+      </w:r>
+    </w:p>
+    <w:p>
+      <w:pPr>
+        <w:numPr>
+          <w:ilvl w:val="0"/>
+          <w:numId w:val="7"/>
+        </w:numPr>
+        <w:tabs>
+          <w:tab w:val="clear" w:pos="720"/>
+        </w:tabs>
+        <w:spacing w:after="0" w:line="360" w:lineRule="auto"/>
+        <w:ind w:left="0" w:firstLine="709"/>
+        <w:jc w:val="both"/>
+        <w:rPr>
+          <w:rFonts w:ascii="Times New Roman" w:hAnsi="Times New Roman" w:cs="Times New Roman"/>
+          <w:b/>
+          <w:bCs/>
+          <w:sz w:val="28"/>
+          <w:szCs w:val="28"/>
+        </w:rPr>
+      </w:pPr>
+      <w:r>
+        <w:rPr>
+          <w:rFonts w:ascii="Times New Roman" w:hAnsi="Times New Roman" w:cs="Times New Roman"/>
+          <w:b/>
+          <w:bCs/>
+          <w:sz w:val="28"/>
+          <w:szCs w:val="28"/>
+        </w:rPr>
+        <w:t>Опишите политики перезапуска контейнера.</w:t>
+      </w:r>
+    </w:p>
+    <w:p>
+      <w:pPr>
+        <w:spacing w:after="0" w:line="360" w:lineRule="auto"/>
+        <w:ind w:firstLine="709"/>
+        <w:jc w:val="both"/>
+        <w:rPr>
+          <w:rFonts w:ascii="Times New Roman" w:hAnsi="Times New Roman" w:cs="Times New Roman"/>
+          <w:sz w:val="28"/>
+          <w:szCs w:val="28"/>
+        </w:rPr>
+      </w:pPr>
+      <w:r>
+        <w:rPr>
+          <w:rFonts w:ascii="Times New Roman" w:hAnsi="Times New Roman" w:cs="Times New Roman"/>
+          <w:sz w:val="28"/>
+          <w:szCs w:val="28"/>
+        </w:rPr>
+        <w:t xml:space="preserve">Политики перезапуска определяют, когда </w:t>
+      </w:r>
+      <w:proofErr w:type="spellStart"/>
+      <w:r>
+        <w:rPr>
+          <w:rFonts w:ascii="Times New Roman" w:hAnsi="Times New Roman" w:cs="Times New Roman"/>
+          <w:sz w:val="28"/>
+          <w:szCs w:val="28"/>
+        </w:rPr>
+        <w:t>Docker</w:t>
+      </w:r>
+      <w:proofErr w:type="spellEnd"/>
+      <w:r>
+        <w:rPr>
+          <w:rFonts w:ascii="Times New Roman" w:hAnsi="Times New Roman" w:cs="Times New Roman"/>
+          <w:sz w:val="28"/>
+          <w:szCs w:val="28"/>
+        </w:rPr>
+        <w:t xml:space="preserve"> должен автоматически перезапускать контейнер. Основные варианты:</w:t>
+      </w:r>
+    </w:p>
+    <w:p>
+      <w:pPr>
+        <w:numPr>
+          <w:ilvl w:val="0"/>
+          <w:numId w:val="8"/>
+        </w:numPr>
+        <w:tabs>
+          <w:tab w:val="clear" w:pos="720"/>
+        </w:tabs>
+        <w:spacing w:after="0" w:line="360" w:lineRule="auto"/>
+        <w:ind w:left="0" w:firstLine="709"/>
+        <w:jc w:val="both"/>
+        <w:rPr>
+          <w:rFonts w:ascii="Times New Roman" w:hAnsi="Times New Roman" w:cs="Times New Roman"/>
+          <w:sz w:val="28"/>
+          <w:szCs w:val="28"/>
+        </w:rPr>
+      </w:pPr>
+      <w:proofErr w:type="spellStart"/>
+      <w:r>
+        <w:rPr>
+          <w:rFonts w:ascii="Times New Roman" w:hAnsi="Times New Roman" w:cs="Times New Roman"/>
+          <w:sz w:val="28"/>
+          <w:szCs w:val="28"/>
+        </w:rPr>
+        <w:t>no</w:t>
+      </w:r>
+      <w:proofErr w:type="spellEnd"/>
+      <w:r>
+        <w:rPr>
+          <w:rFonts w:ascii="Times New Roman" w:hAnsi="Times New Roman" w:cs="Times New Roman"/>
+          <w:sz w:val="28"/>
+          <w:szCs w:val="28"/>
+        </w:rPr>
+        <w:t xml:space="preserve"> — не перезапускать;</w:t>
+      </w:r>
+    </w:p>
+    <w:p>
+      <w:pPr>
+        <w:numPr>
+          <w:ilvl w:val="0"/>
+          <w:numId w:val="8"/>
+        </w:numPr>
+        <w:tabs>
+          <w:tab w:val="clear" w:pos="720"/>
+        </w:tabs>
+        <w:spacing w:after="0" w:line="360" w:lineRule="auto"/>
+        <w:ind w:left="0" w:firstLine="709"/>
+        <w:jc w:val="both"/>
+        <w:rPr>
+          <w:rFonts w:ascii="Times New Roman" w:hAnsi="Times New Roman" w:cs="Times New Roman"/>
+          <w:sz w:val="28"/>
+          <w:szCs w:val="28"/>
+        </w:rPr>
+      </w:pPr>
+      <w:proofErr w:type="spellStart"/>
+      <w:r>
+        <w:rPr>
+          <w:rFonts w:ascii="Times New Roman" w:hAnsi="Times New Roman" w:cs="Times New Roman"/>
+          <w:sz w:val="28"/>
+          <w:szCs w:val="28"/>
+        </w:rPr>
+        <w:t>always</w:t>
+      </w:r>
+      <w:proofErr w:type="spellEnd"/>
+      <w:r>
+        <w:rPr>
+          <w:rFonts w:ascii="Times New Roman" w:hAnsi="Times New Roman" w:cs="Times New Roman"/>
+          <w:sz w:val="28"/>
+          <w:szCs w:val="28"/>
+        </w:rPr>
+        <w:t xml:space="preserve"> — всегда перезапускать;</w:t>
+      </w:r>
+    </w:p>
+    <w:p>
+      <w:pPr>
+        <w:numPr>
+          <w:ilvl w:val="0"/>
+          <w:numId w:val="8"/>
+        </w:numPr>
+        <w:tabs>
+          <w:tab w:val="clear" w:pos="720"/>
+        </w:tabs>
+        <w:spacing w:after="0" w:line="360" w:lineRule="auto"/>
+        <w:ind w:left="0" w:firstLine="709"/>
+        <w:jc w:val="both"/>
+        <w:rPr>
+          <w:rFonts w:ascii="Times New Roman" w:hAnsi="Times New Roman" w:cs="Times New Roman"/>
+          <w:sz w:val="28"/>
+          <w:szCs w:val="28"/>
+        </w:rPr>
+      </w:pPr>
+      <w:proofErr w:type="spellStart"/>
+      <w:r>
+        <w:rPr>
+          <w:rFonts w:ascii="Times New Roman" w:hAnsi="Times New Roman" w:cs="Times New Roman"/>
+          <w:sz w:val="28"/>
+          <w:szCs w:val="28"/>
+        </w:rPr>
+        <w:t>unless-stopped</w:t>
+      </w:r>
+      <w:proofErr w:type="spellEnd"/>
+      <w:r>
+        <w:rPr>
+          <w:rFonts w:ascii="Times New Roman" w:hAnsi="Times New Roman" w:cs="Times New Roman"/>
+          <w:sz w:val="28"/>
+          <w:szCs w:val="28"/>
+        </w:rPr>
+        <w:t xml:space="preserve"> — перезапускать, пока контейнер не остановлен вручную;</w:t>
+      </w:r>
+    </w:p>
+    <w:p>
+      <w:pPr>
+        <w:numPr>
+          <w:ilvl w:val="0"/>
+          <w:numId w:val="8"/>
+        </w:numPr>
+        <w:tabs>
+          <w:tab w:val="clear" w:pos="720"/>
+        </w:tabs>
+        <w:spacing w:after="0" w:line="360" w:lineRule="auto"/>
+        <w:ind w:left="0" w:firstLine="709"/>
+        <w:jc w:val="both"/>
+        <w:rPr>
+          <w:rFonts w:ascii="Times New Roman" w:hAnsi="Times New Roman" w:cs="Times New Roman"/>
+          <w:sz w:val="28"/>
+          <w:szCs w:val="28"/>
+        </w:rPr>
+      </w:pPr>
+      <w:proofErr w:type="spellStart"/>
+      <w:r>
+        <w:rPr>
+          <w:rFonts w:ascii="Times New Roman" w:hAnsi="Times New Roman" w:cs="Times New Roman"/>
+          <w:sz w:val="28"/>
+          <w:szCs w:val="28"/>
+        </w:rPr>
+        <w:t>on-failure</w:t>
+      </w:r>
+      <w:proofErr w:type="spellEnd"/>
+      <w:r>
+        <w:rPr>
+          <w:rFonts w:ascii="Times New Roman" w:hAnsi="Times New Roman" w:cs="Times New Roman"/>
+          <w:sz w:val="28"/>
+          <w:szCs w:val="28"/>
+        </w:rPr>
+        <w:t xml:space="preserve"> — перезапускать только при ошибке завершения.</w:t>
+      </w:r>
+    </w:p>
+    <w:p>
+      <w:pPr>
+        <w:numPr>
+          <w:ilvl w:val="0"/>
+          <w:numId w:val="9"/>
+        </w:numPr>
+        <w:tabs>
+          <w:tab w:val="clear" w:pos="720"/>
+        </w:tabs>
+        <w:spacing w:after="0" w:line="360" w:lineRule="auto"/>
+        <w:ind w:left="0" w:firstLine="709"/>
+        <w:jc w:val="both"/>
+        <w:rPr>
+          <w:rFonts w:ascii="Times New Roman" w:hAnsi="Times New Roman" w:cs="Times New Roman"/>
+          <w:b/>
+          <w:bCs/>
+          <w:sz w:val="28"/>
+          <w:szCs w:val="28"/>
+        </w:rPr>
+      </w:pPr>
+      <w:r>
+        <w:rPr>
+          <w:rFonts w:ascii="Times New Roman" w:hAnsi="Times New Roman" w:cs="Times New Roman"/>
+          <w:b/>
+          <w:bCs/>
+          <w:sz w:val="28"/>
+          <w:szCs w:val="28"/>
+        </w:rPr>
+        <w:lastRenderedPageBreak/>
+        <w:t>Назовите все возможные состояния контейнеров.</w:t>
+      </w:r>
+    </w:p>
+    <w:p>
+      <w:pPr>
+        <w:spacing w:after="0" w:line="360" w:lineRule="auto"/>
+        <w:ind w:firstLine="709"/>
+        <w:jc w:val="both"/>
+        <w:rPr>
+          <w:rFonts w:ascii="Times New Roman" w:hAnsi="Times New Roman" w:cs="Times New Roman"/>
+          <w:sz w:val="28"/>
+          <w:szCs w:val="28"/>
+        </w:rPr>
+      </w:pPr>
+      <w:r>
+        <w:rPr>
+          <w:rFonts w:ascii="Times New Roman" w:hAnsi="Times New Roman" w:cs="Times New Roman"/>
+          <w:sz w:val="28"/>
+          <w:szCs w:val="28"/>
+        </w:rPr>
+        <w:t xml:space="preserve">Контейнеры </w:t>
+      </w:r>
+      <w:proofErr w:type="spellStart"/>
+      <w:r>
+        <w:rPr>
+          <w:rFonts w:ascii="Times New Roman" w:hAnsi="Times New Roman" w:cs="Times New Roman"/>
+          <w:sz w:val="28"/>
+          <w:szCs w:val="28"/>
+        </w:rPr>
+        <w:t>Docker</w:t>
+      </w:r>
+      <w:proofErr w:type="spellEnd"/>
+      <w:r>
+        <w:rPr>
+          <w:rFonts w:ascii="Times New Roman" w:hAnsi="Times New Roman" w:cs="Times New Roman"/>
+          <w:sz w:val="28"/>
+          <w:szCs w:val="28"/>
+        </w:rPr>
+        <w:t xml:space="preserve"> могут находиться в состояниях:</w:t>
+      </w:r>
+    </w:p>
+    <w:p>
+      <w:pPr>
+        <w:numPr>
+          <w:ilvl w:val="0"/>
+          <w:numId w:val="10"/>
+        </w:numPr>
+        <w:tabs>
+          <w:tab w:val="clear" w:pos="720"/>
+        </w:tabs>
+        <w:spacing w:after="0" w:line="360" w:lineRule="auto"/>
+        <w:ind w:left="0" w:firstLine="709"/>
+        <w:jc w:val="both"/>
+        <w:rPr>
+          <w:rFonts w:ascii="Times New Roman" w:hAnsi="Times New Roman" w:cs="Times New Roman"/>
+          <w:sz w:val="28"/>
+          <w:szCs w:val="28"/>
+        </w:rPr>
+      </w:pPr>
+      <w:proofErr w:type="spellStart"/>
+      <w:r>
+        <w:rPr>
+          <w:rFonts w:ascii="Times New Roman" w:hAnsi="Times New Roman" w:cs="Times New Roman"/>
+          <w:sz w:val="28"/>
+          <w:szCs w:val="28"/>
+        </w:rPr>
+        <w:t>created</w:t>
+      </w:r>
+      <w:proofErr w:type="spellEnd"/>
+      <w:r>
+        <w:rPr>
+          <w:rFonts w:ascii="Times New Roman" w:hAnsi="Times New Roman" w:cs="Times New Roman"/>
+          <w:sz w:val="28"/>
+          <w:szCs w:val="28"/>
+        </w:rPr>
+        <w:t xml:space="preserve"> — создан, но не запущен;</w:t>
+      </w:r>
+    </w:p>
+    <w:p>
+      <w:pPr>
+        <w:numPr>
+          <w:ilvl w:val="0"/>
+          <w:numId w:val="10"/>
+        </w:numPr>
+        <w:tabs>
+          <w:tab w:val="clear" w:pos="720"/>
+        </w:tabs>
+        <w:spacing w:after="0" w:line="360" w:lineRule="auto"/>
+        <w:ind w:left="0" w:firstLine="709"/>
+        <w:jc w:val="both"/>
+        <w:rPr>
+          <w:rFonts w:ascii="Times New Roman" w:hAnsi="Times New Roman" w:cs="Times New Roman"/>
+          <w:sz w:val="28"/>
+          <w:szCs w:val="28"/>
+        </w:rPr>
+      </w:pPr>
+      <w:proofErr w:type="spellStart"/>
+      <w:r>
+        <w:rPr>
+          <w:rFonts w:ascii="Times New Roman" w:hAnsi="Times New Roman" w:cs="Times New Roman"/>
+          <w:sz w:val="28"/>
+          <w:szCs w:val="28"/>
+        </w:rPr>
+        <w:t>running</w:t>
+      </w:r>
+      <w:proofErr w:type="spellEnd"/>
+      <w:r>
+        <w:rPr>
+          <w:rFonts w:ascii="Times New Roman" w:hAnsi="Times New Roman" w:cs="Times New Roman"/>
+          <w:sz w:val="28"/>
+          <w:szCs w:val="28"/>
+        </w:rPr>
+        <w:t xml:space="preserve"> — запущен и работает;</w:t>
+      </w:r>
+    </w:p>
+    <w:p>
+      <w:pPr>
+        <w:numPr>
+          <w:ilvl w:val="0"/>
+          <w:numId w:val="10"/>
+        </w:numPr>
+        <w:tabs>
+          <w:tab w:val="clear" w:pos="720"/>
+        </w:tabs>
+        <w:spacing w:after="0" w:line="360" w:lineRule="auto"/>
+        <w:ind w:left="0" w:firstLine="709"/>
+        <w:jc w:val="both"/>
+        <w:rPr>
+          <w:rFonts w:ascii="Times New Roman" w:hAnsi="Times New Roman" w:cs="Times New Roman"/>
+          <w:sz w:val="28"/>
+          <w:szCs w:val="28"/>
+        </w:rPr>
+      </w:pPr>
+      <w:proofErr w:type="spellStart"/>
+      <w:r>
+        <w:rPr>
+          <w:rFonts w:ascii="Times New Roman" w:hAnsi="Times New Roman" w:cs="Times New Roman"/>
+          <w:sz w:val="28"/>
+          <w:szCs w:val="28"/>
+        </w:rPr>
+        <w:t>paused</w:t>
+      </w:r>
+      <w:proofErr w:type="spellEnd"/>
+      <w:r>
+        <w:rPr>
+          <w:rFonts w:ascii="Times New Roman" w:hAnsi="Times New Roman" w:cs="Times New Roman"/>
+          <w:sz w:val="28"/>
+          <w:szCs w:val="28"/>
+        </w:rPr>
+        <w:t xml:space="preserve"> — приостановлен;</w:t>
+      </w:r>
+    </w:p>
+    <w:p>
+      <w:pPr>
+        <w:numPr>
+          <w:ilvl w:val="0"/>
+          <w:numId w:val="10"/>
+        </w:numPr>
+        <w:tabs>
+          <w:tab w:val="clear" w:pos="720"/>
+        </w:tabs>
+        <w:spacing w:after="0" w:line="360" w:lineRule="auto"/>
+        <w:ind w:left="0" w:firstLine="709"/>
+        <w:jc w:val="both"/>
+        <w:rPr>
+          <w:rFonts w:ascii="Times New Roman" w:hAnsi="Times New Roman" w:cs="Times New Roman"/>
+          <w:sz w:val="28"/>
+          <w:szCs w:val="28"/>
+        </w:rPr>
+      </w:pPr>
+      <w:proofErr w:type="spellStart"/>
+      <w:r>
+        <w:rPr>
+          <w:rFonts w:ascii="Times New Roman" w:hAnsi="Times New Roman" w:cs="Times New Roman"/>
+          <w:sz w:val="28"/>
+          <w:szCs w:val="28"/>
+        </w:rPr>
+        <w:t>restarting</w:t>
+      </w:r>
+      <w:proofErr w:type="spellEnd"/>
+      <w:r>
+        <w:rPr>
+          <w:rFonts w:ascii="Times New Roman" w:hAnsi="Times New Roman" w:cs="Times New Roman"/>
+          <w:sz w:val="28"/>
+          <w:szCs w:val="28"/>
+        </w:rPr>
+        <w:t xml:space="preserve"> — перезапускается;</w:t>
+      </w:r>
+    </w:p>
+    <w:p>
+      <w:pPr>
+        <w:numPr>
+          <w:ilvl w:val="0"/>
+          <w:numId w:val="10"/>
+        </w:numPr>
+        <w:tabs>
+          <w:tab w:val="clear" w:pos="720"/>
+        </w:tabs>
+        <w:spacing w:after="0" w:line="360" w:lineRule="auto"/>
+        <w:ind w:left="0" w:firstLine="709"/>
+        <w:jc w:val="both"/>
+        <w:rPr>
+          <w:rFonts w:ascii="Times New Roman" w:hAnsi="Times New Roman" w:cs="Times New Roman"/>
+          <w:sz w:val="28"/>
+          <w:szCs w:val="28"/>
+        </w:rPr>
+      </w:pPr>
+      <w:proofErr w:type="spellStart"/>
+      <w:r>
+        <w:rPr>
+          <w:rFonts w:ascii="Times New Roman" w:hAnsi="Times New Roman" w:cs="Times New Roman"/>
+          <w:sz w:val="28"/>
+          <w:szCs w:val="28"/>
+        </w:rPr>
+        <w:t>exited</w:t>
+      </w:r>
+      <w:proofErr w:type="spellEnd"/>
+      <w:r>
+        <w:rPr>
+          <w:rFonts w:ascii="Times New Roman" w:hAnsi="Times New Roman" w:cs="Times New Roman"/>
+          <w:sz w:val="28"/>
+          <w:szCs w:val="28"/>
+        </w:rPr>
+        <w:t xml:space="preserve"> — завершил работу;</w:t>
+      </w:r>
+    </w:p>
+    <w:p>
+      <w:pPr>
+        <w:numPr>
+          <w:ilvl w:val="0"/>
+          <w:numId w:val="10"/>
+        </w:numPr>
+        <w:tabs>
+          <w:tab w:val="clear" w:pos="720"/>
+        </w:tabs>
+        <w:spacing w:after="0" w:line="360" w:lineRule="auto"/>
+        <w:ind w:left="0" w:firstLine="709"/>
+        <w:jc w:val="both"/>
+        <w:rPr>
+          <w:rFonts w:ascii="Times New Roman" w:hAnsi="Times New Roman" w:cs="Times New Roman"/>
+          <w:sz w:val="28"/>
+          <w:szCs w:val="28"/>
+        </w:rPr>
+      </w:pPr>
+      <w:proofErr w:type="spellStart"/>
+      <w:r>
+        <w:rPr>
+          <w:rFonts w:ascii="Times New Roman" w:hAnsi="Times New Roman" w:cs="Times New Roman"/>
+          <w:sz w:val="28"/>
+          <w:szCs w:val="28"/>
+        </w:rPr>
+        <w:t>dead</w:t>
+      </w:r>
+      <w:proofErr w:type="spellEnd"/>
+      <w:r>
+        <w:rPr>
+          <w:rFonts w:ascii="Times New Roman" w:hAnsi="Times New Roman" w:cs="Times New Roman"/>
+          <w:sz w:val="28"/>
+          <w:szCs w:val="28"/>
+        </w:rPr>
+        <w:t xml:space="preserve"> — контейнер повреждён или не может быть запущен.</w:t>
+      </w:r>
+    </w:p>
+    <w:p>
+      <w:pPr>
+        <w:spacing w:after="0" w:line="360" w:lineRule="auto"/>
+        <w:ind w:firstLine="709"/>
+        <w:jc w:val="both"/>
+        <w:rPr>
+          <w:rFonts w:ascii="Times New Roman" w:hAnsi="Times New Roman" w:cs="Times New Roman"/>
+          <w:sz w:val="28"/>
+          <w:szCs w:val="28"/>
+        </w:rPr>
+      </w:pPr>
+      <w:r>
+        <w:rPr>
+          <w:rFonts w:ascii="Times New Roman" w:hAnsi="Times New Roman" w:cs="Times New Roman"/>
+          <w:b/>
+          <w:sz w:val="32"/>
+          <w:szCs w:val="32"/>
+        </w:rPr>
+        <w:br w:type="page"/>
+      </w:r>
+    </w:p>
+    <w:p>
+      <w:pPr>
+        <w:jc w:val="center"/>
+        <w:rPr>
+          <w:rFonts w:ascii="Times New Roman" w:hAnsi="Times New Roman" w:cs="Times New Roman"/>
+          <w:b/>
+          <w:sz w:val="32"/>
+          <w:szCs w:val="32"/>
+        </w:rPr>
+      </w:pPr>
+      <w:r>
+        <w:rPr>
+          <w:rFonts w:ascii="Times New Roman" w:hAnsi="Times New Roman" w:cs="Times New Roman"/>
+          <w:b/>
+          <w:sz w:val="32"/>
+          <w:szCs w:val="32"/>
+        </w:rPr>
+        <w:lastRenderedPageBreak/>
+        <w:t>Список источников ин</w:t>
+      </w:r>
+      <w:r>
+        <w:rPr>
+          <w:rFonts w:ascii="Times New Roman" w:hAnsi="Times New Roman" w:cs="Times New Roman"/>
+          <w:b/>
+          <w:sz w:val="32"/>
+          <w:szCs w:val="32"/>
+        </w:rPr>
+        <w:t>ф</w:t>
+      </w:r>
+      <w:r>
+        <w:rPr>
+          <w:rFonts w:ascii="Times New Roman" w:hAnsi="Times New Roman" w:cs="Times New Roman"/>
+          <w:b/>
+          <w:sz w:val="32"/>
+          <w:szCs w:val="32"/>
+        </w:rPr>
+        <w:t>ормации</w:t>
+      </w:r>
+    </w:p>
+    <w:p>
+      <w:pPr>
+        <w:pStyle w:val="ab"/>
+        <w:numPr>
+          <w:ilvl w:val="1"/>
+          <w:numId w:val="5"/>
+        </w:numPr>
+        <w:spacing w:after="0" w:line="360" w:lineRule="auto"/>
+        <w:ind w:left="0" w:firstLine="709"/>
+        <w:jc w:val="both"/>
+        <w:rPr>
+          <w:rFonts w:ascii="Times New Roman" w:hAnsi="Times New Roman" w:cs="Times New Roman"/>
+          <w:sz w:val="28"/>
+          <w:szCs w:val="28"/>
+        </w:rPr>
+      </w:pPr>
+      <w:r>
+        <w:rPr>
+          <w:rFonts w:ascii="Times New Roman" w:hAnsi="Times New Roman" w:cs="Times New Roman"/>
+          <w:sz w:val="28"/>
+          <w:szCs w:val="28"/>
+        </w:rPr>
+        <w:t xml:space="preserve">50 вопросов по </w:t>
+      </w:r>
+      <w:proofErr w:type="spellStart"/>
+      <w:r>
+        <w:rPr>
+          <w:rFonts w:ascii="Times New Roman" w:hAnsi="Times New Roman" w:cs="Times New Roman"/>
+          <w:sz w:val="28"/>
+          <w:szCs w:val="28"/>
+        </w:rPr>
+        <w:t>Docker</w:t>
+      </w:r>
+      <w:proofErr w:type="spellEnd"/>
+      <w:r>
+        <w:rPr>
+          <w:rFonts w:ascii="Times New Roman" w:hAnsi="Times New Roman" w:cs="Times New Roman"/>
+          <w:sz w:val="28"/>
+          <w:szCs w:val="28"/>
+        </w:rPr>
+        <w:t xml:space="preserve">, которые задают на собеседованиях, и ответы на них | </w:t>
+      </w:r>
+      <w:proofErr w:type="spellStart"/>
+      <w:r>
+        <w:rPr>
+          <w:rFonts w:ascii="Times New Roman" w:hAnsi="Times New Roman" w:cs="Times New Roman"/>
+          <w:sz w:val="28"/>
+          <w:szCs w:val="28"/>
+        </w:rPr>
+        <w:t>Хабр</w:t>
+      </w:r>
+      <w:proofErr w:type="spellEnd"/>
+      <w:r>
+        <w:rPr>
+          <w:rFonts w:ascii="Times New Roman" w:hAnsi="Times New Roman" w:cs="Times New Roman"/>
+          <w:sz w:val="28"/>
+          <w:szCs w:val="28"/>
+        </w:rPr>
+        <w:t xml:space="preserve">. — Текст: электронный [сайт]. — URL: </w:t>
+      </w:r>
+      <w:hyperlink r:id="rId15" w:history="1">
+        <w:r>
+          <w:rPr>
+            <w:rStyle w:val="ac"/>
+            <w:rFonts w:ascii="Times New Roman" w:hAnsi="Times New Roman" w:cs="Times New Roman"/>
+            <w:sz w:val="28"/>
+            <w:szCs w:val="28"/>
+          </w:rPr>
+          <w:t>https://habr.com/ru/company/southbridge/blog/528206/</w:t>
+        </w:r>
+      </w:hyperlink>
+    </w:p>
+    <w:p>
+      <w:pPr>
+        <w:pStyle w:val="ab"/>
+        <w:numPr>
+          <w:ilvl w:val="1"/>
+          <w:numId w:val="5"/>
+        </w:numPr>
+        <w:spacing w:after="0" w:line="360" w:lineRule="auto"/>
+        <w:ind w:left="0" w:firstLine="709"/>
+        <w:jc w:val="both"/>
+        <w:rPr>
+          <w:rFonts w:ascii="Times New Roman" w:hAnsi="Times New Roman" w:cs="Times New Roman"/>
+          <w:sz w:val="28"/>
+          <w:szCs w:val="28"/>
+          <w:lang w:val="en-US"/>
+        </w:rPr>
+      </w:pPr>
+      <w:r>
+        <w:rPr>
+          <w:rFonts w:ascii="Times New Roman" w:hAnsi="Times New Roman" w:cs="Times New Roman"/>
+          <w:sz w:val="28"/>
+          <w:szCs w:val="28"/>
+          <w:lang w:val="en-US"/>
+        </w:rPr>
+        <w:t xml:space="preserve">Docker Documentation | Docker Documentation — </w:t>
+      </w:r>
+      <w:r>
+        <w:rPr>
+          <w:rFonts w:ascii="Times New Roman" w:hAnsi="Times New Roman" w:cs="Times New Roman"/>
+          <w:sz w:val="28"/>
+          <w:szCs w:val="28"/>
+        </w:rPr>
+        <w:t>Текст</w:t>
+      </w:r>
+      <w:r>
+        <w:rPr>
+          <w:rFonts w:ascii="Times New Roman" w:hAnsi="Times New Roman" w:cs="Times New Roman"/>
+          <w:sz w:val="28"/>
+          <w:szCs w:val="28"/>
+          <w:lang w:val="en-US"/>
+        </w:rPr>
+        <w:t xml:space="preserve">: </w:t>
+      </w:r>
+      <w:r>
+        <w:rPr>
+          <w:rFonts w:ascii="Times New Roman" w:hAnsi="Times New Roman" w:cs="Times New Roman"/>
+          <w:sz w:val="28"/>
+          <w:szCs w:val="28"/>
+        </w:rPr>
+        <w:t>электронный</w:t>
+      </w:r>
+      <w:r>
+        <w:rPr>
+          <w:rFonts w:ascii="Times New Roman" w:hAnsi="Times New Roman" w:cs="Times New Roman"/>
+          <w:sz w:val="28"/>
+          <w:szCs w:val="28"/>
+          <w:lang w:val="en-US"/>
+        </w:rPr>
+        <w:t xml:space="preserve"> [</w:t>
+      </w:r>
+      <w:r>
+        <w:rPr>
+          <w:rFonts w:ascii="Times New Roman" w:hAnsi="Times New Roman" w:cs="Times New Roman"/>
+          <w:sz w:val="28"/>
+          <w:szCs w:val="28"/>
+        </w:rPr>
+        <w:t>сайт</w:t>
+      </w:r>
+      <w:r>
+        <w:rPr>
+          <w:rFonts w:ascii="Times New Roman" w:hAnsi="Times New Roman" w:cs="Times New Roman"/>
+          <w:sz w:val="28"/>
+          <w:szCs w:val="28"/>
+          <w:lang w:val="en-US"/>
+        </w:rPr>
+        <w:t xml:space="preserve">]. — URL: </w:t>
+      </w:r>
+      <w:hyperlink r:id="rId16" w:history="1">
+        <w:r>
+          <w:rPr>
+            <w:rStyle w:val="ac"/>
+            <w:rFonts w:ascii="Times New Roman" w:hAnsi="Times New Roman" w:cs="Times New Roman"/>
+            <w:sz w:val="28"/>
+            <w:szCs w:val="28"/>
+            <w:lang w:val="en-US"/>
+          </w:rPr>
+          <w:t>https://docs.docker.com/</w:t>
+        </w:r>
+      </w:hyperlink>
+    </w:p>
+    <w:p>
+      <w:pPr>
+        <w:pStyle w:val="ab"/>
+        <w:numPr>
+          <w:ilvl w:val="1"/>
+          <w:numId w:val="5"/>
+        </w:numPr>
+        <w:spacing w:after="0" w:line="360" w:lineRule="auto"/>
+        <w:ind w:left="0" w:firstLine="709"/>
+        <w:jc w:val="both"/>
+        <w:rPr>
+          <w:rFonts w:ascii="Times New Roman" w:hAnsi="Times New Roman" w:cs="Times New Roman"/>
+          <w:sz w:val="28"/>
+          <w:szCs w:val="28"/>
+        </w:rPr>
+      </w:pPr>
+      <w:r>
+        <w:rPr>
+          <w:rFonts w:ascii="Times New Roman" w:hAnsi="Times New Roman" w:cs="Times New Roman"/>
+          <w:sz w:val="28"/>
+          <w:szCs w:val="28"/>
+        </w:rPr>
+        <w:t xml:space="preserve">Что такое режим </w:t>
+      </w:r>
+      <w:r>
+        <w:rPr>
+          <w:rFonts w:ascii="Times New Roman" w:hAnsi="Times New Roman" w:cs="Times New Roman"/>
+          <w:sz w:val="28"/>
+          <w:szCs w:val="28"/>
+          <w:lang w:val="en-US"/>
+        </w:rPr>
+        <w:t>Docker</w:t>
+      </w:r>
+      <w:r>
+        <w:rPr>
+          <w:rFonts w:ascii="Times New Roman" w:hAnsi="Times New Roman" w:cs="Times New Roman"/>
+          <w:sz w:val="28"/>
+          <w:szCs w:val="28"/>
+        </w:rPr>
+        <w:t xml:space="preserve"> </w:t>
+      </w:r>
+      <w:r>
+        <w:rPr>
+          <w:rFonts w:ascii="Times New Roman" w:hAnsi="Times New Roman" w:cs="Times New Roman"/>
+          <w:sz w:val="28"/>
+          <w:szCs w:val="28"/>
+          <w:lang w:val="en-US"/>
+        </w:rPr>
+        <w:t>Swarm</w:t>
+      </w:r>
+      <w:r>
+        <w:rPr>
+          <w:rFonts w:ascii="Times New Roman" w:hAnsi="Times New Roman" w:cs="Times New Roman"/>
+          <w:sz w:val="28"/>
+          <w:szCs w:val="28"/>
+        </w:rPr>
+        <w:t xml:space="preserve"> и когда его использовать? — </w:t>
+      </w:r>
+      <w:proofErr w:type="spellStart"/>
+      <w:r>
+        <w:rPr>
+          <w:rFonts w:ascii="Times New Roman" w:hAnsi="Times New Roman" w:cs="Times New Roman"/>
+          <w:sz w:val="28"/>
+          <w:szCs w:val="28"/>
+          <w:lang w:val="en-US"/>
+        </w:rPr>
+        <w:t>CloudSavvy</w:t>
+      </w:r>
+      <w:proofErr w:type="spellEnd"/>
+      <w:r>
+        <w:rPr>
+          <w:rFonts w:ascii="Times New Roman" w:hAnsi="Times New Roman" w:cs="Times New Roman"/>
+          <w:sz w:val="28"/>
+          <w:szCs w:val="28"/>
+        </w:rPr>
+        <w:t xml:space="preserve"> ИТ | </w:t>
+      </w:r>
+      <w:proofErr w:type="spellStart"/>
+      <w:r>
+        <w:rPr>
+          <w:rFonts w:ascii="Times New Roman" w:hAnsi="Times New Roman" w:cs="Times New Roman"/>
+          <w:sz w:val="28"/>
+          <w:szCs w:val="28"/>
+          <w:lang w:val="en-US"/>
+        </w:rPr>
+        <w:t>Cpab</w:t>
+      </w:r>
+      <w:proofErr w:type="spellEnd"/>
+      <w:r>
+        <w:rPr>
+          <w:rFonts w:ascii="Times New Roman" w:hAnsi="Times New Roman" w:cs="Times New Roman"/>
+          <w:sz w:val="28"/>
+          <w:szCs w:val="28"/>
+        </w:rPr>
+        <w:t xml:space="preserve">. — Текст: электронный [сайт]. — </w:t>
+      </w:r>
+      <w:r>
+        <w:rPr>
+          <w:rFonts w:ascii="Times New Roman" w:hAnsi="Times New Roman" w:cs="Times New Roman"/>
+          <w:sz w:val="28"/>
+          <w:szCs w:val="28"/>
+          <w:lang w:val="en-US"/>
+        </w:rPr>
+        <w:t>URL</w:t>
+      </w:r>
+      <w:r>
+        <w:rPr>
+          <w:rFonts w:ascii="Times New Roman" w:hAnsi="Times New Roman" w:cs="Times New Roman"/>
+          <w:sz w:val="28"/>
+          <w:szCs w:val="28"/>
+        </w:rPr>
+        <w:t xml:space="preserve">: </w:t>
+      </w:r>
+      <w:hyperlink r:id="rId17" w:history="1">
+        <w:r>
+          <w:rPr>
+            <w:rStyle w:val="ac"/>
+            <w:rFonts w:ascii="Times New Roman" w:hAnsi="Times New Roman" w:cs="Times New Roman"/>
+            <w:sz w:val="28"/>
+            <w:szCs w:val="28"/>
+            <w:lang w:val="en-US"/>
+          </w:rPr>
+          <w:t>https</w:t>
+        </w:r>
+        <w:r>
+          <w:rPr>
+            <w:rStyle w:val="ac"/>
+            <w:rFonts w:ascii="Times New Roman" w:hAnsi="Times New Roman" w:cs="Times New Roman"/>
+            <w:sz w:val="28"/>
+            <w:szCs w:val="28"/>
+          </w:rPr>
+          <w:t>://</w:t>
+        </w:r>
+        <w:proofErr w:type="spellStart"/>
+        <w:r>
+          <w:rPr>
+            <w:rStyle w:val="ac"/>
+            <w:rFonts w:ascii="Times New Roman" w:hAnsi="Times New Roman" w:cs="Times New Roman"/>
+            <w:sz w:val="28"/>
+            <w:szCs w:val="28"/>
+            <w:lang w:val="en-US"/>
+          </w:rPr>
+          <w:t>cpab</w:t>
+        </w:r>
+        <w:proofErr w:type="spellEnd"/>
+        <w:r>
+          <w:rPr>
+            <w:rStyle w:val="ac"/>
+            <w:rFonts w:ascii="Times New Roman" w:hAnsi="Times New Roman" w:cs="Times New Roman"/>
+            <w:sz w:val="28"/>
+            <w:szCs w:val="28"/>
+          </w:rPr>
+          <w:t>.</w:t>
+        </w:r>
+        <w:proofErr w:type="spellStart"/>
+        <w:r>
+          <w:rPr>
+            <w:rStyle w:val="ac"/>
+            <w:rFonts w:ascii="Times New Roman" w:hAnsi="Times New Roman" w:cs="Times New Roman"/>
+            <w:sz w:val="28"/>
+            <w:szCs w:val="28"/>
+            <w:lang w:val="en-US"/>
+          </w:rPr>
+          <w:t>ru</w:t>
+        </w:r>
+        <w:proofErr w:type="spellEnd"/>
+        <w:r>
+          <w:rPr>
+            <w:rStyle w:val="ac"/>
+            <w:rFonts w:ascii="Times New Roman" w:hAnsi="Times New Roman" w:cs="Times New Roman"/>
+            <w:sz w:val="28"/>
+            <w:szCs w:val="28"/>
+          </w:rPr>
+          <w:t>/</w:t>
+        </w:r>
+        <w:proofErr w:type="spellStart"/>
+        <w:r>
+          <w:rPr>
+            <w:rStyle w:val="ac"/>
+            <w:rFonts w:ascii="Times New Roman" w:hAnsi="Times New Roman" w:cs="Times New Roman"/>
+            <w:sz w:val="28"/>
+            <w:szCs w:val="28"/>
+            <w:lang w:val="en-US"/>
+          </w:rPr>
+          <w:t>chtotakoe</w:t>
+        </w:r>
+        <w:proofErr w:type="spellEnd"/>
+        <w:r>
+          <w:rPr>
+            <w:rStyle w:val="ac"/>
+            <w:rFonts w:ascii="Times New Roman" w:hAnsi="Times New Roman" w:cs="Times New Roman"/>
+            <w:sz w:val="28"/>
+            <w:szCs w:val="28"/>
+          </w:rPr>
+          <w:t>-</w:t>
+        </w:r>
+        <w:proofErr w:type="spellStart"/>
+        <w:r>
+          <w:rPr>
+            <w:rStyle w:val="ac"/>
+            <w:rFonts w:ascii="Times New Roman" w:hAnsi="Times New Roman" w:cs="Times New Roman"/>
+            <w:sz w:val="28"/>
+            <w:szCs w:val="28"/>
+            <w:lang w:val="en-US"/>
+          </w:rPr>
+          <w:t>rezhim</w:t>
+        </w:r>
+        <w:proofErr w:type="spellEnd"/>
+        <w:r>
+          <w:rPr>
+            <w:rStyle w:val="ac"/>
+            <w:rFonts w:ascii="Times New Roman" w:hAnsi="Times New Roman" w:cs="Times New Roman"/>
+            <w:sz w:val="28"/>
+            <w:szCs w:val="28"/>
+          </w:rPr>
+          <w:t>-</w:t>
+        </w:r>
+        <w:r>
+          <w:rPr>
+            <w:rStyle w:val="ac"/>
+            <w:rFonts w:ascii="Times New Roman" w:hAnsi="Times New Roman" w:cs="Times New Roman"/>
+            <w:sz w:val="28"/>
+            <w:szCs w:val="28"/>
+            <w:lang w:val="en-US"/>
+          </w:rPr>
+          <w:t>docker</w:t>
+        </w:r>
+        <w:r>
+          <w:rPr>
+            <w:rStyle w:val="ac"/>
+            <w:rFonts w:ascii="Times New Roman" w:hAnsi="Times New Roman" w:cs="Times New Roman"/>
+            <w:sz w:val="28"/>
+            <w:szCs w:val="28"/>
+          </w:rPr>
+          <w:t>-</w:t>
+        </w:r>
+        <w:r>
+          <w:rPr>
+            <w:rStyle w:val="ac"/>
+            <w:rFonts w:ascii="Times New Roman" w:hAnsi="Times New Roman" w:cs="Times New Roman"/>
+            <w:sz w:val="28"/>
+            <w:szCs w:val="28"/>
+            <w:lang w:val="en-US"/>
+          </w:rPr>
+          <w:t>swarm</w:t>
+        </w:r>
+        <w:r>
+          <w:rPr>
+            <w:rStyle w:val="ac"/>
+            <w:rFonts w:ascii="Times New Roman" w:hAnsi="Times New Roman" w:cs="Times New Roman"/>
+            <w:sz w:val="28"/>
+            <w:szCs w:val="28"/>
+          </w:rPr>
+          <w:t>-</w:t>
+        </w:r>
+        <w:proofErr w:type="spellStart"/>
+        <w:r>
+          <w:rPr>
+            <w:rStyle w:val="ac"/>
+            <w:rFonts w:ascii="Times New Roman" w:hAnsi="Times New Roman" w:cs="Times New Roman"/>
+            <w:sz w:val="28"/>
+            <w:szCs w:val="28"/>
+            <w:lang w:val="en-US"/>
+          </w:rPr>
+          <w:t>i</w:t>
+        </w:r>
+        <w:proofErr w:type="spellEnd"/>
+        <w:r>
+          <w:rPr>
+            <w:rStyle w:val="ac"/>
+            <w:rFonts w:ascii="Times New Roman" w:hAnsi="Times New Roman" w:cs="Times New Roman"/>
+            <w:sz w:val="28"/>
+            <w:szCs w:val="28"/>
+          </w:rPr>
+          <w:t>-</w:t>
+        </w:r>
+        <w:proofErr w:type="spellStart"/>
+        <w:r>
+          <w:rPr>
+            <w:rStyle w:val="ac"/>
+            <w:rFonts w:ascii="Times New Roman" w:hAnsi="Times New Roman" w:cs="Times New Roman"/>
+            <w:sz w:val="28"/>
+            <w:szCs w:val="28"/>
+            <w:lang w:val="en-US"/>
+          </w:rPr>
+          <w:t>kogda</w:t>
+        </w:r>
+        <w:proofErr w:type="spellEnd"/>
+        <w:r>
+          <w:rPr>
+            <w:rStyle w:val="ac"/>
+            <w:rFonts w:ascii="Times New Roman" w:hAnsi="Times New Roman" w:cs="Times New Roman"/>
+            <w:sz w:val="28"/>
+            <w:szCs w:val="28"/>
+          </w:rPr>
+          <w:t>-</w:t>
+        </w:r>
+        <w:r>
+          <w:rPr>
+            <w:rStyle w:val="ac"/>
+            <w:rFonts w:ascii="Times New Roman" w:hAnsi="Times New Roman" w:cs="Times New Roman"/>
+            <w:sz w:val="28"/>
+            <w:szCs w:val="28"/>
+            <w:lang w:val="en-US"/>
+          </w:rPr>
+          <w:t>ego</w:t>
+        </w:r>
+        <w:r>
+          <w:rPr>
+            <w:rStyle w:val="ac"/>
+            <w:rFonts w:ascii="Times New Roman" w:hAnsi="Times New Roman" w:cs="Times New Roman"/>
+            <w:sz w:val="28"/>
+            <w:szCs w:val="28"/>
+          </w:rPr>
+          <w:t>-</w:t>
+        </w:r>
+        <w:proofErr w:type="spellStart"/>
+        <w:r>
+          <w:rPr>
+            <w:rStyle w:val="ac"/>
+            <w:rFonts w:ascii="Times New Roman" w:hAnsi="Times New Roman" w:cs="Times New Roman"/>
+            <w:sz w:val="28"/>
+            <w:szCs w:val="28"/>
+            <w:lang w:val="en-US"/>
+          </w:rPr>
+          <w:t>ispo</w:t>
+        </w:r>
+        <w:proofErr w:type="spellEnd"/>
+        <w:r>
+          <w:rPr>
+            <w:rStyle w:val="ac"/>
+            <w:rFonts w:ascii="Times New Roman" w:hAnsi="Times New Roman" w:cs="Times New Roman"/>
+            <w:sz w:val="28"/>
+            <w:szCs w:val="28"/>
+          </w:rPr>
+          <w:t>4</w:t>
+        </w:r>
+        <w:proofErr w:type="spellStart"/>
+        <w:r>
+          <w:rPr>
+            <w:rStyle w:val="ac"/>
+            <w:rFonts w:ascii="Times New Roman" w:hAnsi="Times New Roman" w:cs="Times New Roman"/>
+            <w:sz w:val="28"/>
+            <w:szCs w:val="28"/>
+            <w:lang w:val="en-US"/>
+          </w:rPr>
+          <w:t>lzovat</w:t>
+        </w:r>
+        <w:proofErr w:type="spellEnd"/>
+        <w:r>
+          <w:rPr>
+            <w:rStyle w:val="ac"/>
+            <w:rFonts w:ascii="Times New Roman" w:hAnsi="Times New Roman" w:cs="Times New Roman"/>
+            <w:sz w:val="28"/>
+            <w:szCs w:val="28"/>
+          </w:rPr>
+          <w:t>-</w:t>
+        </w:r>
+        <w:proofErr w:type="spellStart"/>
+        <w:r>
+          <w:rPr>
+            <w:rStyle w:val="ac"/>
+            <w:rFonts w:ascii="Times New Roman" w:hAnsi="Times New Roman" w:cs="Times New Roman"/>
+            <w:sz w:val="28"/>
+            <w:szCs w:val="28"/>
+            <w:lang w:val="en-US"/>
+          </w:rPr>
+          <w:t>cloudsavvy</w:t>
+        </w:r>
+        <w:proofErr w:type="spellEnd"/>
+        <w:r>
+          <w:rPr>
+            <w:rStyle w:val="ac"/>
+            <w:rFonts w:ascii="Times New Roman" w:hAnsi="Times New Roman" w:cs="Times New Roman"/>
+            <w:sz w:val="28"/>
+            <w:szCs w:val="28"/>
+          </w:rPr>
+          <w:t>-</w:t>
+        </w:r>
+        <w:r>
+          <w:rPr>
+            <w:rStyle w:val="ac"/>
+            <w:rFonts w:ascii="Times New Roman" w:hAnsi="Times New Roman" w:cs="Times New Roman"/>
+            <w:sz w:val="28"/>
+            <w:szCs w:val="28"/>
+            <w:lang w:val="en-US"/>
+          </w:rPr>
+          <w:t>it</w:t>
+        </w:r>
+        <w:r>
+          <w:rPr>
+            <w:rStyle w:val="ac"/>
+            <w:rFonts w:ascii="Times New Roman" w:hAnsi="Times New Roman" w:cs="Times New Roman"/>
+            <w:sz w:val="28"/>
+            <w:szCs w:val="28"/>
+          </w:rPr>
+          <w:t>/</w:t>
+        </w:r>
+      </w:hyperlink>
+    </w:p>
+    <w:p>
+      <w:pPr>
+        <w:pStyle w:val="ab"/>
+        <w:numPr>
+          <w:ilvl w:val="1"/>
+          <w:numId w:val="5"/>
+        </w:numPr>
+        <w:spacing w:after="0" w:line="360" w:lineRule="auto"/>
+        <w:ind w:left="0" w:firstLine="709"/>
+        <w:jc w:val="both"/>
+        <w:rPr>
+          <w:rFonts w:ascii="Times New Roman" w:hAnsi="Times New Roman" w:cs="Times New Roman"/>
+          <w:sz w:val="28"/>
+          <w:szCs w:val="28"/>
+          <w:lang w:val="en-US"/>
+        </w:rPr>
+      </w:pPr>
+      <w:proofErr w:type="spellStart"/>
+      <w:r>
+        <w:rPr>
+          <w:rFonts w:ascii="Times New Roman" w:hAnsi="Times New Roman" w:cs="Times New Roman"/>
+          <w:sz w:val="28"/>
+          <w:szCs w:val="28"/>
+          <w:lang w:val="en-US"/>
+        </w:rPr>
+        <w:t>Dockerfile</w:t>
+      </w:r>
+      <w:proofErr w:type="spellEnd"/>
+      <w:r>
+        <w:rPr>
+          <w:rFonts w:ascii="Times New Roman" w:hAnsi="Times New Roman" w:cs="Times New Roman"/>
+          <w:sz w:val="28"/>
+          <w:szCs w:val="28"/>
+          <w:lang w:val="en-US"/>
+        </w:rPr>
+        <w:t xml:space="preserve"> reference | Docker Documentation — </w:t>
+      </w:r>
+      <w:r>
+        <w:rPr>
+          <w:rFonts w:ascii="Times New Roman" w:hAnsi="Times New Roman" w:cs="Times New Roman"/>
+          <w:sz w:val="28"/>
+          <w:szCs w:val="28"/>
+        </w:rPr>
+        <w:t>Текст</w:t>
+      </w:r>
+      <w:r>
+        <w:rPr>
+          <w:rFonts w:ascii="Times New Roman" w:hAnsi="Times New Roman" w:cs="Times New Roman"/>
+          <w:sz w:val="28"/>
+          <w:szCs w:val="28"/>
+          <w:lang w:val="en-US"/>
+        </w:rPr>
+        <w:t xml:space="preserve">: </w:t>
+      </w:r>
+      <w:r>
+        <w:rPr>
+          <w:rFonts w:ascii="Times New Roman" w:hAnsi="Times New Roman" w:cs="Times New Roman"/>
+          <w:sz w:val="28"/>
+          <w:szCs w:val="28"/>
+        </w:rPr>
+        <w:t>электронный</w:t>
+      </w:r>
+      <w:r>
+        <w:rPr>
+          <w:rFonts w:ascii="Times New Roman" w:hAnsi="Times New Roman" w:cs="Times New Roman"/>
+          <w:sz w:val="28"/>
+          <w:szCs w:val="28"/>
+          <w:lang w:val="en-US"/>
+        </w:rPr>
+        <w:t xml:space="preserve"> [</w:t>
+      </w:r>
+      <w:r>
+        <w:rPr>
+          <w:rFonts w:ascii="Times New Roman" w:hAnsi="Times New Roman" w:cs="Times New Roman"/>
+          <w:sz w:val="28"/>
+          <w:szCs w:val="28"/>
+        </w:rPr>
+        <w:t>сайт</w:t>
+      </w:r>
+      <w:r>
+        <w:rPr>
+          <w:rFonts w:ascii="Times New Roman" w:hAnsi="Times New Roman" w:cs="Times New Roman"/>
+          <w:sz w:val="28"/>
+          <w:szCs w:val="28"/>
+          <w:lang w:val="en-US"/>
+        </w:rPr>
+        <w:t xml:space="preserve">]. — URL: </w:t>
+      </w:r>
+      <w:hyperlink r:id="rId18" w:history="1">
+        <w:r>
+          <w:rPr>
+            <w:rStyle w:val="ac"/>
+            <w:rFonts w:ascii="Times New Roman" w:hAnsi="Times New Roman" w:cs="Times New Roman"/>
+            <w:sz w:val="28"/>
+            <w:szCs w:val="28"/>
+            <w:lang w:val="en-US"/>
+          </w:rPr>
+          <w:t>https://docs.docker.com/engine/reference/builder/</w:t>
+        </w:r>
+      </w:hyperlink>
+    </w:p>
+    <w:p>
+      <w:pPr>
+        <w:pStyle w:val="ab"/>
+        <w:spacing w:after="0" w:line="360" w:lineRule="auto"/>
+        <w:ind w:left="709"/>
+        <w:jc w:val="both"/>
+        <w:rPr>
+          <w:rFonts w:ascii="Times New Roman" w:hAnsi="Times New Roman" w:cs="Times New Roman"/>
+          <w:sz w:val="28"/>
+          <w:szCs w:val="28"/>
+          <w:lang w:val="en-US"/>
+        </w:rPr>
+      </w:pPr>
+    </w:p>
     <w:sectPr>
       <w:pgSz w:w="11906" w:h="16838"/>
       <w:pgMar w:top="1134" w:right="850" w:bottom="1134" w:left="1701" w:header="0" w:footer="0" w:gutter="0"/>
@@ -6135,7 +7930,7 @@
 </file>
 
 <file path=word/numbering.xml><?xml version="1.0" encoding="utf-8"?>
-<w:numbering xmlns:wpc="http://schemas.microsoft.com/office/word/2010/wordprocessingCanvas" xmlns:cx="http://schemas.microsoft.com/office/drawing/2014/chartex" xmlns:cx1="http://schemas.microsoft.com/office/drawing/2015/9/8/chartex" xmlns:cx2="http://schemas.microsoft.com/office/drawing/2015/10/21/chartex" xmlns:cx3="http://schemas.microsoft.com/office/drawing/2016/5/9/chartex" xmlns:cx4="http://schemas.microsoft.com/office/drawing/2016/5/10/chartex" xmlns:cx5="http://schemas.microsoft.com/office/drawing/2016/5/11/chartex" xmlns:cx6="http://schemas.microsoft.com/office/drawing/2016/5/12/chartex" xmlns:cx7="http://schemas.microsoft.com/office/drawing/2016/5/13/chartex" xmlns:cx8="http://schemas.microsoft.com/office/drawing/2016/5/14/chartex" xmlns:mc="http://schemas.openxmlformats.org/markup-compatibility/2006" xmlns:aink="http://schemas.microsoft.com/office/drawing/2016/ink" xmlns:am3d="http://schemas.microsoft.com/office/drawing/2017/model3d" xmlns:o="urn:schemas-microsoft-com:office:office" xmlns:oel="http://schemas.microsoft.com/office/2019/extlst" xmlns:r="http://schemas.openxmlformats.org/officeDocument/2006/relationships" xmlns:m="http://schemas.openxmlformats.org/officeDocument/2006/math" xmlns:v="urn:schemas-microsoft-com:vml" xmlns:wp14="http://schemas.microsoft.com/office/word/2010/wordprocessingDrawing" xmlns:wp="http://schemas.openxmlformats.org/drawingml/2006/wordprocessingDrawing" xmlns:w10="urn:schemas-microsoft-com:office:word" xmlns:w="http://schemas.openxmlformats.org/wordprocessingml/2006/main" xmlns:w14="http://schemas.microsoft.com/office/word/2010/wordml" xmlns:w15="http://schemas.microsoft.com/office/word/2012/wordml" xmlns:w16cex="http://schemas.microsoft.com/office/word/2018/wordml/cex" xmlns:w16cid="http://schemas.microsoft.com/office/word/2016/wordml/cid" xmlns:w16="http://schemas.microsoft.com/office/word/2018/wordml" xmlns:w16du="http://schemas.microsoft.com/office/word/2023/wordml/word16du" xmlns:w16sdtdh="http://schemas.microsoft.com/office/word/2020/wordml/sdtdatahash" xmlns:w16sdtfl="http://schemas.microsoft.com/office/word/2024/wordml/sdtformatlock" xmlns:w16se="http://schemas.microsoft.com/office/word/2015/wordml/symex" xmlns:wpg="http://schemas.microsoft.com/office/word/2010/wordprocessingGroup" xmlns:wpi="http://schemas.microsoft.com/office/word/2010/wordprocessingInk" xmlns:wne="http://schemas.microsoft.com/office/word/2006/wordml" xmlns:wps="http://schemas.microsoft.com/office/word/2010/wordprocessingShape" mc:Ignorable="w14 w15 w16se w16cid w16 w16cex w16sdtdh w16sdtfl w16du wp14">
+<w:numbering xmlns:wpc="http://schemas.microsoft.com/office/word/2010/wordprocessingCanvas" xmlns:cx="http://schemas.microsoft.com/office/drawing/2014/chartex" xmlns:cx1="http://schemas.microsoft.com/office/drawing/2015/9/8/chartex" xmlns:cx2="http://schemas.microsoft.com/office/drawing/2015/10/21/chartex" xmlns:cx3="http://schemas.microsoft.com/office/drawing/2016/5/9/chartex" xmlns:cx4="http://schemas.microsoft.com/office/drawing/2016/5/10/chartex" xmlns:cx5="http://schemas.microsoft.com/office/drawing/2016/5/11/chartex" xmlns:cx6="http://schemas.microsoft.com/office/drawing/2016/5/12/chartex" xmlns:cx7="http://schemas.microsoft.com/office/drawing/2016/5/13/chartex" xmlns:cx8="http://schemas.microsoft.com/office/drawing/2016/5/14/chartex" xmlns:mc="http://schemas.openxmlformats.org/markup-compatibility/2006" xmlns:aink="http://schemas.microsoft.com/office/drawing/2016/ink" xmlns:am3d="http://schemas.microsoft.com/office/drawing/2017/model3d" xmlns:o="urn:schemas-microsoft-com:office:office" xmlns:oel="http://schemas.microsoft.com/office/2019/extlst" xmlns:r="http://schemas.openxmlformats.org/officeDocument/2006/relationships" xmlns:m="http://schemas.openxmlformats.org/officeDocument/2006/math" xmlns:v="urn:schemas-microsoft-com:vml" xmlns:wp14="http://schemas.microsoft.com/office/word/2010/wordprocessingDrawing" xmlns:wp="http://schemas.openxmlformats.org/drawingml/2006/wordprocessingDrawing" xmlns:w10="urn:schemas-microsoft-com:office:word" xmlns:w="http://schemas.openxmlformats.org/wordprocessingml/2006/main" xmlns:w14="http://schemas.microsoft.com/office/word/2010/wordml" xmlns:w15="http://schemas.microsoft.com/office/word/2012/wordml" xmlns:w16cex="http://schemas.microsoft.com/office/word/2018/wordml/cex" xmlns:w16cid="http://schemas.microsoft.com/office/word/2016/wordml/cid" xmlns:w16="http://schemas.microsoft.com/office/word/2018/wordml" xmlns:w16sdtdh="http://schemas.microsoft.com/office/word/2020/wordml/sdtdatahash" xmlns:w16se="http://schemas.microsoft.com/office/word/2015/wordml/symex" xmlns:wpg="http://schemas.microsoft.com/office/word/2010/wordprocessingGroup" xmlns:wpi="http://schemas.microsoft.com/office/word/2010/wordprocessingInk" xmlns:wne="http://schemas.microsoft.com/office/word/2006/wordml" xmlns:wps="http://schemas.microsoft.com/office/word/2010/wordprocessingShape" mc:Ignorable="w14 w15 w16se w16cid w16 w16cex w16sdtdh wp14">
   <w:abstractNum w:abstractNumId="0" w15:restartNumberingAfterBreak="0">
     <w:nsid w:val="ED9D36A5"/>
     <w:multiLevelType w:val="singleLevel"/>
@@ -6157,6 +7952,151 @@
     </w:lvl>
   </w:abstractNum>
   <w:abstractNum w:abstractNumId="1" w15:restartNumberingAfterBreak="0">
+    <w:nsid w:val="09732B49"/>
+    <w:multiLevelType w:val="multilevel"/>
+    <w:tmpl w:val="2D8818DC"/>
+    <w:lvl w:ilvl="0">
+      <w:start w:val="1"/>
+      <w:numFmt w:val="bullet"/>
+      <w:lvlText w:val=""/>
+      <w:lvlJc w:val="left"/>
+      <w:pPr>
+        <w:tabs>
+          <w:tab w:val="num" w:pos="720"/>
+        </w:tabs>
+        <w:ind w:left="720" w:hanging="360"/>
+      </w:pPr>
+      <w:rPr>
+        <w:rFonts w:ascii="Symbol" w:hAnsi="Symbol" w:hint="default"/>
+        <w:sz w:val="20"/>
+      </w:rPr>
+    </w:lvl>
+    <w:lvl w:ilvl="1">
+      <w:start w:val="1"/>
+      <w:numFmt w:val="decimal"/>
+      <w:lvlText w:val="%2."/>
+      <w:lvlJc w:val="left"/>
+      <w:pPr>
+        <w:ind w:left="1452" w:hanging="372"/>
+      </w:pPr>
+      <w:rPr>
+        <w:rFonts w:hint="default"/>
+      </w:rPr>
+    </w:lvl>
+    <w:lvl w:ilvl="2" w:tentative="1">
+      <w:start w:val="1"/>
+      <w:numFmt w:val="bullet"/>
+      <w:lvlText w:val=""/>
+      <w:lvlJc w:val="left"/>
+      <w:pPr>
+        <w:tabs>
+          <w:tab w:val="num" w:pos="2160"/>
+        </w:tabs>
+        <w:ind w:left="2160" w:hanging="360"/>
+      </w:pPr>
+      <w:rPr>
+        <w:rFonts w:ascii="Wingdings" w:hAnsi="Wingdings" w:hint="default"/>
+        <w:sz w:val="20"/>
+      </w:rPr>
+    </w:lvl>
+    <w:lvl w:ilvl="3" w:tentative="1">
+      <w:start w:val="1"/>
+      <w:numFmt w:val="bullet"/>
+      <w:lvlText w:val=""/>
+      <w:lvlJc w:val="left"/>
+      <w:pPr>
+        <w:tabs>
+          <w:tab w:val="num" w:pos="2880"/>
+        </w:tabs>
+        <w:ind w:left="2880" w:hanging="360"/>
+      </w:pPr>
+      <w:rPr>
+        <w:rFonts w:ascii="Wingdings" w:hAnsi="Wingdings" w:hint="default"/>
+        <w:sz w:val="20"/>
+      </w:rPr>
+    </w:lvl>
+    <w:lvl w:ilvl="4" w:tentative="1">
+      <w:start w:val="1"/>
+      <w:numFmt w:val="bullet"/>
+      <w:lvlText w:val=""/>
+      <w:lvlJc w:val="left"/>
+      <w:pPr>
+        <w:tabs>
+          <w:tab w:val="num" w:pos="3600"/>
+        </w:tabs>
+        <w:ind w:left="3600" w:hanging="360"/>
+      </w:pPr>
+      <w:rPr>
+        <w:rFonts w:ascii="Wingdings" w:hAnsi="Wingdings" w:hint="default"/>
+        <w:sz w:val="20"/>
+      </w:rPr>
+    </w:lvl>
+    <w:lvl w:ilvl="5" w:tentative="1">
+      <w:start w:val="1"/>
+      <w:numFmt w:val="bullet"/>
+      <w:lvlText w:val=""/>
+      <w:lvlJc w:val="left"/>
+      <w:pPr>
+        <w:tabs>
+          <w:tab w:val="num" w:pos="4320"/>
+        </w:tabs>
+        <w:ind w:left="4320" w:hanging="360"/>
+      </w:pPr>
+      <w:rPr>
+        <w:rFonts w:ascii="Wingdings" w:hAnsi="Wingdings" w:hint="default"/>
+        <w:sz w:val="20"/>
+      </w:rPr>
+    </w:lvl>
+    <w:lvl w:ilvl="6" w:tentative="1">
+      <w:start w:val="1"/>
+      <w:numFmt w:val="bullet"/>
+      <w:lvlText w:val=""/>
+      <w:lvlJc w:val="left"/>
+      <w:pPr>
+        <w:tabs>
+          <w:tab w:val="num" w:pos="5040"/>
+        </w:tabs>
+        <w:ind w:left="5040" w:hanging="360"/>
+      </w:pPr>
+      <w:rPr>
+        <w:rFonts w:ascii="Wingdings" w:hAnsi="Wingdings" w:hint="default"/>
+        <w:sz w:val="20"/>
+      </w:rPr>
+    </w:lvl>
+    <w:lvl w:ilvl="7" w:tentative="1">
+      <w:start w:val="1"/>
+      <w:numFmt w:val="bullet"/>
+      <w:lvlText w:val=""/>
+      <w:lvlJc w:val="left"/>
+      <w:pPr>
+        <w:tabs>
+          <w:tab w:val="num" w:pos="5760"/>
+        </w:tabs>
+        <w:ind w:left="5760" w:hanging="360"/>
+      </w:pPr>
+      <w:rPr>
+        <w:rFonts w:ascii="Wingdings" w:hAnsi="Wingdings" w:hint="default"/>
+        <w:sz w:val="20"/>
+      </w:rPr>
+    </w:lvl>
+    <w:lvl w:ilvl="8" w:tentative="1">
+      <w:start w:val="1"/>
+      <w:numFmt w:val="bullet"/>
+      <w:lvlText w:val=""/>
+      <w:lvlJc w:val="left"/>
+      <w:pPr>
+        <w:tabs>
+          <w:tab w:val="num" w:pos="6480"/>
+        </w:tabs>
+        <w:ind w:left="6480" w:hanging="360"/>
+      </w:pPr>
+      <w:rPr>
+        <w:rFonts w:ascii="Wingdings" w:hAnsi="Wingdings" w:hint="default"/>
+        <w:sz w:val="20"/>
+      </w:rPr>
+    </w:lvl>
+  </w:abstractNum>
+  <w:abstractNum w:abstractNumId="2" w15:restartNumberingAfterBreak="0">
     <w:nsid w:val="17233F24"/>
     <w:multiLevelType w:val="hybridMultilevel"/>
     <w:tmpl w:val="221AC656"/>
@@ -6269,7 +8209,156 @@
       </w:rPr>
     </w:lvl>
   </w:abstractNum>
-  <w:abstractNum w:abstractNumId="2" w15:restartNumberingAfterBreak="0">
+  <w:abstractNum w:abstractNumId="3" w15:restartNumberingAfterBreak="0">
+    <w:nsid w:val="173F0A9F"/>
+    <w:multiLevelType w:val="multilevel"/>
+    <w:tmpl w:val="582E3C80"/>
+    <w:lvl w:ilvl="0">
+      <w:start w:val="1"/>
+      <w:numFmt w:val="bullet"/>
+      <w:lvlText w:val=""/>
+      <w:lvlJc w:val="left"/>
+      <w:pPr>
+        <w:tabs>
+          <w:tab w:val="num" w:pos="720"/>
+        </w:tabs>
+        <w:ind w:left="720" w:hanging="360"/>
+      </w:pPr>
+      <w:rPr>
+        <w:rFonts w:ascii="Symbol" w:hAnsi="Symbol" w:hint="default"/>
+        <w:sz w:val="20"/>
+      </w:rPr>
+    </w:lvl>
+    <w:lvl w:ilvl="1" w:tentative="1">
+      <w:start w:val="1"/>
+      <w:numFmt w:val="bullet"/>
+      <w:lvlText w:val="o"/>
+      <w:lvlJc w:val="left"/>
+      <w:pPr>
+        <w:tabs>
+          <w:tab w:val="num" w:pos="1440"/>
+        </w:tabs>
+        <w:ind w:left="1440" w:hanging="360"/>
+      </w:pPr>
+      <w:rPr>
+        <w:rFonts w:ascii="Courier New" w:hAnsi="Courier New" w:hint="default"/>
+        <w:sz w:val="20"/>
+      </w:rPr>
+    </w:lvl>
+    <w:lvl w:ilvl="2" w:tentative="1">
+      <w:start w:val="1"/>
+      <w:numFmt w:val="bullet"/>
+      <w:lvlText w:val=""/>
+      <w:lvlJc w:val="left"/>
+      <w:pPr>
+        <w:tabs>
+          <w:tab w:val="num" w:pos="2160"/>
+        </w:tabs>
+        <w:ind w:left="2160" w:hanging="360"/>
+      </w:pPr>
+      <w:rPr>
+        <w:rFonts w:ascii="Wingdings" w:hAnsi="Wingdings" w:hint="default"/>
+        <w:sz w:val="20"/>
+      </w:rPr>
+    </w:lvl>
+    <w:lvl w:ilvl="3" w:tentative="1">
+      <w:start w:val="1"/>
+      <w:numFmt w:val="bullet"/>
+      <w:lvlText w:val=""/>
+      <w:lvlJc w:val="left"/>
+      <w:pPr>
+        <w:tabs>
+          <w:tab w:val="num" w:pos="2880"/>
+        </w:tabs>
+        <w:ind w:left="2880" w:hanging="360"/>
+      </w:pPr>
+      <w:rPr>
+        <w:rFonts w:ascii="Wingdings" w:hAnsi="Wingdings" w:hint="default"/>
+        <w:sz w:val="20"/>
+      </w:rPr>
+    </w:lvl>
+    <w:lvl w:ilvl="4" w:tentative="1">
+      <w:start w:val="1"/>
+      <w:numFmt w:val="bullet"/>
+      <w:lvlText w:val=""/>
+      <w:lvlJc w:val="left"/>
+      <w:pPr>
+        <w:tabs>
+          <w:tab w:val="num" w:pos="3600"/>
+        </w:tabs>
+        <w:ind w:left="3600" w:hanging="360"/>
+      </w:pPr>
+      <w:rPr>
+        <w:rFonts w:ascii="Wingdings" w:hAnsi="Wingdings" w:hint="default"/>
+        <w:sz w:val="20"/>
+      </w:rPr>
+    </w:lvl>
+    <w:lvl w:ilvl="5" w:tentative="1">
+      <w:start w:val="1"/>
+      <w:numFmt w:val="bullet"/>
+      <w:lvlText w:val=""/>
+      <w:lvlJc w:val="left"/>
+      <w:pPr>
+        <w:tabs>
+          <w:tab w:val="num" w:pos="4320"/>
+        </w:tabs>
+        <w:ind w:left="4320" w:hanging="360"/>
+      </w:pPr>
+      <w:rPr>
+        <w:rFonts w:ascii="Wingdings" w:hAnsi="Wingdings" w:hint="default"/>
+        <w:sz w:val="20"/>
+      </w:rPr>
+    </w:lvl>
+    <w:lvl w:ilvl="6" w:tentative="1">
+      <w:start w:val="1"/>
+      <w:numFmt w:val="bullet"/>
+      <w:lvlText w:val=""/>
+      <w:lvlJc w:val="left"/>
+      <w:pPr>
+        <w:tabs>
+          <w:tab w:val="num" w:pos="5040"/>
+        </w:tabs>
+        <w:ind w:left="5040" w:hanging="360"/>
+      </w:pPr>
+      <w:rPr>
+        <w:rFonts w:ascii="Wingdings" w:hAnsi="Wingdings" w:hint="default"/>
+        <w:sz w:val="20"/>
+      </w:rPr>
+    </w:lvl>
+    <w:lvl w:ilvl="7" w:tentative="1">
+      <w:start w:val="1"/>
+      <w:numFmt w:val="bullet"/>
+      <w:lvlText w:val=""/>
+      <w:lvlJc w:val="left"/>
+      <w:pPr>
+        <w:tabs>
+          <w:tab w:val="num" w:pos="5760"/>
+        </w:tabs>
+        <w:ind w:left="5760" w:hanging="360"/>
+      </w:pPr>
+      <w:rPr>
+        <w:rFonts w:ascii="Wingdings" w:hAnsi="Wingdings" w:hint="default"/>
+        <w:sz w:val="20"/>
+      </w:rPr>
+    </w:lvl>
+    <w:lvl w:ilvl="8" w:tentative="1">
+      <w:start w:val="1"/>
+      <w:numFmt w:val="bullet"/>
+      <w:lvlText w:val=""/>
+      <w:lvlJc w:val="left"/>
+      <w:pPr>
+        <w:tabs>
+          <w:tab w:val="num" w:pos="6480"/>
+        </w:tabs>
+        <w:ind w:left="6480" w:hanging="360"/>
+      </w:pPr>
+      <w:rPr>
+        <w:rFonts w:ascii="Wingdings" w:hAnsi="Wingdings" w:hint="default"/>
+        <w:sz w:val="20"/>
+      </w:rPr>
+    </w:lvl>
+  </w:abstractNum>
+  <w:abstractNum w:abstractNumId="4" w15:restartNumberingAfterBreak="0">
     <w:nsid w:val="3B60184F"/>
     <w:multiLevelType w:val="hybridMultilevel"/>
     <w:tmpl w:val="82D6D002"/>
@@ -6382,20 +8471,642 @@
       </w:rPr>
     </w:lvl>
   </w:abstractNum>
+  <w:abstractNum w:abstractNumId="5" w15:restartNumberingAfterBreak="0">
+    <w:nsid w:val="403568DC"/>
+    <w:multiLevelType w:val="multilevel"/>
+    <w:tmpl w:val="37529208"/>
+    <w:lvl w:ilvl="0">
+      <w:start w:val="9"/>
+      <w:numFmt w:val="decimal"/>
+      <w:lvlText w:val="%1."/>
+      <w:lvlJc w:val="left"/>
+      <w:pPr>
+        <w:tabs>
+          <w:tab w:val="num" w:pos="720"/>
+        </w:tabs>
+        <w:ind w:left="720" w:hanging="360"/>
+      </w:pPr>
+    </w:lvl>
+    <w:lvl w:ilvl="1" w:tentative="1">
+      <w:start w:val="1"/>
+      <w:numFmt w:val="decimal"/>
+      <w:lvlText w:val="%2."/>
+      <w:lvlJc w:val="left"/>
+      <w:pPr>
+        <w:tabs>
+          <w:tab w:val="num" w:pos="1440"/>
+        </w:tabs>
+        <w:ind w:left="1440" w:hanging="360"/>
+      </w:pPr>
+    </w:lvl>
+    <w:lvl w:ilvl="2" w:tentative="1">
+      <w:start w:val="1"/>
+      <w:numFmt w:val="decimal"/>
+      <w:lvlText w:val="%3."/>
+      <w:lvlJc w:val="left"/>
+      <w:pPr>
+        <w:tabs>
+          <w:tab w:val="num" w:pos="2160"/>
+        </w:tabs>
+        <w:ind w:left="2160" w:hanging="360"/>
+      </w:pPr>
+    </w:lvl>
+    <w:lvl w:ilvl="3" w:tentative="1">
+      <w:start w:val="1"/>
+      <w:numFmt w:val="decimal"/>
+      <w:lvlText w:val="%4."/>
+      <w:lvlJc w:val="left"/>
+      <w:pPr>
+        <w:tabs>
+          <w:tab w:val="num" w:pos="2880"/>
+        </w:tabs>
+        <w:ind w:left="2880" w:hanging="360"/>
+      </w:pPr>
+    </w:lvl>
+    <w:lvl w:ilvl="4" w:tentative="1">
+      <w:start w:val="1"/>
+      <w:numFmt w:val="decimal"/>
+      <w:lvlText w:val="%5."/>
+      <w:lvlJc w:val="left"/>
+      <w:pPr>
+        <w:tabs>
+          <w:tab w:val="num" w:pos="3600"/>
+        </w:tabs>
+        <w:ind w:left="3600" w:hanging="360"/>
+      </w:pPr>
+    </w:lvl>
+    <w:lvl w:ilvl="5" w:tentative="1">
+      <w:start w:val="1"/>
+      <w:numFmt w:val="decimal"/>
+      <w:lvlText w:val="%6."/>
+      <w:lvlJc w:val="left"/>
+      <w:pPr>
+        <w:tabs>
+          <w:tab w:val="num" w:pos="4320"/>
+        </w:tabs>
+        <w:ind w:left="4320" w:hanging="360"/>
+      </w:pPr>
+    </w:lvl>
+    <w:lvl w:ilvl="6" w:tentative="1">
+      <w:start w:val="1"/>
+      <w:numFmt w:val="decimal"/>
+      <w:lvlText w:val="%7."/>
+      <w:lvlJc w:val="left"/>
+      <w:pPr>
+        <w:tabs>
+          <w:tab w:val="num" w:pos="5040"/>
+        </w:tabs>
+        <w:ind w:left="5040" w:hanging="360"/>
+      </w:pPr>
+    </w:lvl>
+    <w:lvl w:ilvl="7" w:tentative="1">
+      <w:start w:val="1"/>
+      <w:numFmt w:val="decimal"/>
+      <w:lvlText w:val="%8."/>
+      <w:lvlJc w:val="left"/>
+      <w:pPr>
+        <w:tabs>
+          <w:tab w:val="num" w:pos="5760"/>
+        </w:tabs>
+        <w:ind w:left="5760" w:hanging="360"/>
+      </w:pPr>
+    </w:lvl>
+    <w:lvl w:ilvl="8" w:tentative="1">
+      <w:start w:val="1"/>
+      <w:numFmt w:val="decimal"/>
+      <w:lvlText w:val="%9."/>
+      <w:lvlJc w:val="left"/>
+      <w:pPr>
+        <w:tabs>
+          <w:tab w:val="num" w:pos="6480"/>
+        </w:tabs>
+        <w:ind w:left="6480" w:hanging="360"/>
+      </w:pPr>
+    </w:lvl>
+  </w:abstractNum>
+  <w:abstractNum w:abstractNumId="6" w15:restartNumberingAfterBreak="0">
+    <w:nsid w:val="4808128B"/>
+    <w:multiLevelType w:val="multilevel"/>
+    <w:tmpl w:val="165039BE"/>
+    <w:lvl w:ilvl="0">
+      <w:start w:val="1"/>
+      <w:numFmt w:val="decimal"/>
+      <w:lvlText w:val="%1."/>
+      <w:lvlJc w:val="left"/>
+      <w:pPr>
+        <w:tabs>
+          <w:tab w:val="num" w:pos="720"/>
+        </w:tabs>
+        <w:ind w:left="720" w:hanging="360"/>
+      </w:pPr>
+    </w:lvl>
+    <w:lvl w:ilvl="1" w:tentative="1">
+      <w:start w:val="1"/>
+      <w:numFmt w:val="decimal"/>
+      <w:lvlText w:val="%2."/>
+      <w:lvlJc w:val="left"/>
+      <w:pPr>
+        <w:tabs>
+          <w:tab w:val="num" w:pos="1440"/>
+        </w:tabs>
+        <w:ind w:left="1440" w:hanging="360"/>
+      </w:pPr>
+    </w:lvl>
+    <w:lvl w:ilvl="2" w:tentative="1">
+      <w:start w:val="1"/>
+      <w:numFmt w:val="decimal"/>
+      <w:lvlText w:val="%3."/>
+      <w:lvlJc w:val="left"/>
+      <w:pPr>
+        <w:tabs>
+          <w:tab w:val="num" w:pos="2160"/>
+        </w:tabs>
+        <w:ind w:left="2160" w:hanging="360"/>
+      </w:pPr>
+    </w:lvl>
+    <w:lvl w:ilvl="3" w:tentative="1">
+      <w:start w:val="1"/>
+      <w:numFmt w:val="decimal"/>
+      <w:lvlText w:val="%4."/>
+      <w:lvlJc w:val="left"/>
+      <w:pPr>
+        <w:tabs>
+          <w:tab w:val="num" w:pos="2880"/>
+        </w:tabs>
+        <w:ind w:left="2880" w:hanging="360"/>
+      </w:pPr>
+    </w:lvl>
+    <w:lvl w:ilvl="4" w:tentative="1">
+      <w:start w:val="1"/>
+      <w:numFmt w:val="decimal"/>
+      <w:lvlText w:val="%5."/>
+      <w:lvlJc w:val="left"/>
+      <w:pPr>
+        <w:tabs>
+          <w:tab w:val="num" w:pos="3600"/>
+        </w:tabs>
+        <w:ind w:left="3600" w:hanging="360"/>
+      </w:pPr>
+    </w:lvl>
+    <w:lvl w:ilvl="5" w:tentative="1">
+      <w:start w:val="1"/>
+      <w:numFmt w:val="decimal"/>
+      <w:lvlText w:val="%6."/>
+      <w:lvlJc w:val="left"/>
+      <w:pPr>
+        <w:tabs>
+          <w:tab w:val="num" w:pos="4320"/>
+        </w:tabs>
+        <w:ind w:left="4320" w:hanging="360"/>
+      </w:pPr>
+    </w:lvl>
+    <w:lvl w:ilvl="6" w:tentative="1">
+      <w:start w:val="1"/>
+      <w:numFmt w:val="decimal"/>
+      <w:lvlText w:val="%7."/>
+      <w:lvlJc w:val="left"/>
+      <w:pPr>
+        <w:tabs>
+          <w:tab w:val="num" w:pos="5040"/>
+        </w:tabs>
+        <w:ind w:left="5040" w:hanging="360"/>
+      </w:pPr>
+    </w:lvl>
+    <w:lvl w:ilvl="7" w:tentative="1">
+      <w:start w:val="1"/>
+      <w:numFmt w:val="decimal"/>
+      <w:lvlText w:val="%8."/>
+      <w:lvlJc w:val="left"/>
+      <w:pPr>
+        <w:tabs>
+          <w:tab w:val="num" w:pos="5760"/>
+        </w:tabs>
+        <w:ind w:left="5760" w:hanging="360"/>
+      </w:pPr>
+    </w:lvl>
+    <w:lvl w:ilvl="8" w:tentative="1">
+      <w:start w:val="1"/>
+      <w:numFmt w:val="decimal"/>
+      <w:lvlText w:val="%9."/>
+      <w:lvlJc w:val="left"/>
+      <w:pPr>
+        <w:tabs>
+          <w:tab w:val="num" w:pos="6480"/>
+        </w:tabs>
+        <w:ind w:left="6480" w:hanging="360"/>
+      </w:pPr>
+    </w:lvl>
+  </w:abstractNum>
+  <w:abstractNum w:abstractNumId="7" w15:restartNumberingAfterBreak="0">
+    <w:nsid w:val="4B83339A"/>
+    <w:multiLevelType w:val="multilevel"/>
+    <w:tmpl w:val="91DAC054"/>
+    <w:lvl w:ilvl="0">
+      <w:start w:val="1"/>
+      <w:numFmt w:val="bullet"/>
+      <w:lvlText w:val=""/>
+      <w:lvlJc w:val="left"/>
+      <w:pPr>
+        <w:tabs>
+          <w:tab w:val="num" w:pos="720"/>
+        </w:tabs>
+        <w:ind w:left="720" w:hanging="360"/>
+      </w:pPr>
+      <w:rPr>
+        <w:rFonts w:ascii="Symbol" w:hAnsi="Symbol" w:hint="default"/>
+        <w:sz w:val="20"/>
+      </w:rPr>
+    </w:lvl>
+    <w:lvl w:ilvl="1" w:tentative="1">
+      <w:start w:val="1"/>
+      <w:numFmt w:val="bullet"/>
+      <w:lvlText w:val="o"/>
+      <w:lvlJc w:val="left"/>
+      <w:pPr>
+        <w:tabs>
+          <w:tab w:val="num" w:pos="1440"/>
+        </w:tabs>
+        <w:ind w:left="1440" w:hanging="360"/>
+      </w:pPr>
+      <w:rPr>
+        <w:rFonts w:ascii="Courier New" w:hAnsi="Courier New" w:hint="default"/>
+        <w:sz w:val="20"/>
+      </w:rPr>
+    </w:lvl>
+    <w:lvl w:ilvl="2" w:tentative="1">
+      <w:start w:val="1"/>
+      <w:numFmt w:val="bullet"/>
+      <w:lvlText w:val=""/>
+      <w:lvlJc w:val="left"/>
+      <w:pPr>
+        <w:tabs>
+          <w:tab w:val="num" w:pos="2160"/>
+        </w:tabs>
+        <w:ind w:left="2160" w:hanging="360"/>
+      </w:pPr>
+      <w:rPr>
+        <w:rFonts w:ascii="Wingdings" w:hAnsi="Wingdings" w:hint="default"/>
+        <w:sz w:val="20"/>
+      </w:rPr>
+    </w:lvl>
+    <w:lvl w:ilvl="3" w:tentative="1">
+      <w:start w:val="1"/>
+      <w:numFmt w:val="bullet"/>
+      <w:lvlText w:val=""/>
+      <w:lvlJc w:val="left"/>
+      <w:pPr>
+        <w:tabs>
+          <w:tab w:val="num" w:pos="2880"/>
+        </w:tabs>
+        <w:ind w:left="2880" w:hanging="360"/>
+      </w:pPr>
+      <w:rPr>
+        <w:rFonts w:ascii="Wingdings" w:hAnsi="Wingdings" w:hint="default"/>
+        <w:sz w:val="20"/>
+      </w:rPr>
+    </w:lvl>
+    <w:lvl w:ilvl="4" w:tentative="1">
+      <w:start w:val="1"/>
+      <w:numFmt w:val="bullet"/>
+      <w:lvlText w:val=""/>
+      <w:lvlJc w:val="left"/>
+      <w:pPr>
+        <w:tabs>
+          <w:tab w:val="num" w:pos="3600"/>
+        </w:tabs>
+        <w:ind w:left="3600" w:hanging="360"/>
+      </w:pPr>
+      <w:rPr>
+        <w:rFonts w:ascii="Wingdings" w:hAnsi="Wingdings" w:hint="default"/>
+        <w:sz w:val="20"/>
+      </w:rPr>
+    </w:lvl>
+    <w:lvl w:ilvl="5" w:tentative="1">
+      <w:start w:val="1"/>
+      <w:numFmt w:val="bullet"/>
+      <w:lvlText w:val=""/>
+      <w:lvlJc w:val="left"/>
+      <w:pPr>
+        <w:tabs>
+          <w:tab w:val="num" w:pos="4320"/>
+        </w:tabs>
+        <w:ind w:left="4320" w:hanging="360"/>
+      </w:pPr>
+      <w:rPr>
+        <w:rFonts w:ascii="Wingdings" w:hAnsi="Wingdings" w:hint="default"/>
+        <w:sz w:val="20"/>
+      </w:rPr>
+    </w:lvl>
+    <w:lvl w:ilvl="6" w:tentative="1">
+      <w:start w:val="1"/>
+      <w:numFmt w:val="bullet"/>
+      <w:lvlText w:val=""/>
+      <w:lvlJc w:val="left"/>
+      <w:pPr>
+        <w:tabs>
+          <w:tab w:val="num" w:pos="5040"/>
+        </w:tabs>
+        <w:ind w:left="5040" w:hanging="360"/>
+      </w:pPr>
+      <w:rPr>
+        <w:rFonts w:ascii="Wingdings" w:hAnsi="Wingdings" w:hint="default"/>
+        <w:sz w:val="20"/>
+      </w:rPr>
+    </w:lvl>
+    <w:lvl w:ilvl="7" w:tentative="1">
+      <w:start w:val="1"/>
+      <w:numFmt w:val="bullet"/>
+      <w:lvlText w:val=""/>
+      <w:lvlJc w:val="left"/>
+      <w:pPr>
+        <w:tabs>
+          <w:tab w:val="num" w:pos="5760"/>
+        </w:tabs>
+        <w:ind w:left="5760" w:hanging="360"/>
+      </w:pPr>
+      <w:rPr>
+        <w:rFonts w:ascii="Wingdings" w:hAnsi="Wingdings" w:hint="default"/>
+        <w:sz w:val="20"/>
+      </w:rPr>
+    </w:lvl>
+    <w:lvl w:ilvl="8" w:tentative="1">
+      <w:start w:val="1"/>
+      <w:numFmt w:val="bullet"/>
+      <w:lvlText w:val=""/>
+      <w:lvlJc w:val="left"/>
+      <w:pPr>
+        <w:tabs>
+          <w:tab w:val="num" w:pos="6480"/>
+        </w:tabs>
+        <w:ind w:left="6480" w:hanging="360"/>
+      </w:pPr>
+      <w:rPr>
+        <w:rFonts w:ascii="Wingdings" w:hAnsi="Wingdings" w:hint="default"/>
+        <w:sz w:val="20"/>
+      </w:rPr>
+    </w:lvl>
+  </w:abstractNum>
+  <w:abstractNum w:abstractNumId="8" w15:restartNumberingAfterBreak="0">
+    <w:nsid w:val="5CCA70B8"/>
+    <w:multiLevelType w:val="multilevel"/>
+    <w:tmpl w:val="00924A8C"/>
+    <w:lvl w:ilvl="0">
+      <w:start w:val="6"/>
+      <w:numFmt w:val="decimal"/>
+      <w:lvlText w:val="%1."/>
+      <w:lvlJc w:val="left"/>
+      <w:pPr>
+        <w:tabs>
+          <w:tab w:val="num" w:pos="720"/>
+        </w:tabs>
+        <w:ind w:left="720" w:hanging="360"/>
+      </w:pPr>
+    </w:lvl>
+    <w:lvl w:ilvl="1" w:tentative="1">
+      <w:start w:val="1"/>
+      <w:numFmt w:val="decimal"/>
+      <w:lvlText w:val="%2."/>
+      <w:lvlJc w:val="left"/>
+      <w:pPr>
+        <w:tabs>
+          <w:tab w:val="num" w:pos="1440"/>
+        </w:tabs>
+        <w:ind w:left="1440" w:hanging="360"/>
+      </w:pPr>
+    </w:lvl>
+    <w:lvl w:ilvl="2" w:tentative="1">
+      <w:start w:val="1"/>
+      <w:numFmt w:val="decimal"/>
+      <w:lvlText w:val="%3."/>
+      <w:lvlJc w:val="left"/>
+      <w:pPr>
+        <w:tabs>
+          <w:tab w:val="num" w:pos="2160"/>
+        </w:tabs>
+        <w:ind w:left="2160" w:hanging="360"/>
+      </w:pPr>
+    </w:lvl>
+    <w:lvl w:ilvl="3" w:tentative="1">
+      <w:start w:val="1"/>
+      <w:numFmt w:val="decimal"/>
+      <w:lvlText w:val="%4."/>
+      <w:lvlJc w:val="left"/>
+      <w:pPr>
+        <w:tabs>
+          <w:tab w:val="num" w:pos="2880"/>
+        </w:tabs>
+        <w:ind w:left="2880" w:hanging="360"/>
+      </w:pPr>
+    </w:lvl>
+    <w:lvl w:ilvl="4" w:tentative="1">
+      <w:start w:val="1"/>
+      <w:numFmt w:val="decimal"/>
+      <w:lvlText w:val="%5."/>
+      <w:lvlJc w:val="left"/>
+      <w:pPr>
+        <w:tabs>
+          <w:tab w:val="num" w:pos="3600"/>
+        </w:tabs>
+        <w:ind w:left="3600" w:hanging="360"/>
+      </w:pPr>
+    </w:lvl>
+    <w:lvl w:ilvl="5" w:tentative="1">
+      <w:start w:val="1"/>
+      <w:numFmt w:val="decimal"/>
+      <w:lvlText w:val="%6."/>
+      <w:lvlJc w:val="left"/>
+      <w:pPr>
+        <w:tabs>
+          <w:tab w:val="num" w:pos="4320"/>
+        </w:tabs>
+        <w:ind w:left="4320" w:hanging="360"/>
+      </w:pPr>
+    </w:lvl>
+    <w:lvl w:ilvl="6" w:tentative="1">
+      <w:start w:val="1"/>
+      <w:numFmt w:val="decimal"/>
+      <w:lvlText w:val="%7."/>
+      <w:lvlJc w:val="left"/>
+      <w:pPr>
+        <w:tabs>
+          <w:tab w:val="num" w:pos="5040"/>
+        </w:tabs>
+        <w:ind w:left="5040" w:hanging="360"/>
+      </w:pPr>
+    </w:lvl>
+    <w:lvl w:ilvl="7" w:tentative="1">
+      <w:start w:val="1"/>
+      <w:numFmt w:val="decimal"/>
+      <w:lvlText w:val="%8."/>
+      <w:lvlJc w:val="left"/>
+      <w:pPr>
+        <w:tabs>
+          <w:tab w:val="num" w:pos="5760"/>
+        </w:tabs>
+        <w:ind w:left="5760" w:hanging="360"/>
+      </w:pPr>
+    </w:lvl>
+    <w:lvl w:ilvl="8" w:tentative="1">
+      <w:start w:val="1"/>
+      <w:numFmt w:val="decimal"/>
+      <w:lvlText w:val="%9."/>
+      <w:lvlJc w:val="left"/>
+      <w:pPr>
+        <w:tabs>
+          <w:tab w:val="num" w:pos="6480"/>
+        </w:tabs>
+        <w:ind w:left="6480" w:hanging="360"/>
+      </w:pPr>
+    </w:lvl>
+  </w:abstractNum>
+  <w:abstractNum w:abstractNumId="9" w15:restartNumberingAfterBreak="0">
+    <w:nsid w:val="6DF92AE9"/>
+    <w:multiLevelType w:val="multilevel"/>
+    <w:tmpl w:val="C8866B10"/>
+    <w:lvl w:ilvl="0">
+      <w:start w:val="1"/>
+      <w:numFmt w:val="decimal"/>
+      <w:lvlText w:val="%1."/>
+      <w:lvlJc w:val="left"/>
+      <w:pPr>
+        <w:tabs>
+          <w:tab w:val="num" w:pos="720"/>
+        </w:tabs>
+        <w:ind w:left="720" w:hanging="360"/>
+      </w:pPr>
+    </w:lvl>
+    <w:lvl w:ilvl="1" w:tentative="1">
+      <w:start w:val="1"/>
+      <w:numFmt w:val="decimal"/>
+      <w:lvlText w:val="%2."/>
+      <w:lvlJc w:val="left"/>
+      <w:pPr>
+        <w:tabs>
+          <w:tab w:val="num" w:pos="1440"/>
+        </w:tabs>
+        <w:ind w:left="1440" w:hanging="360"/>
+      </w:pPr>
+    </w:lvl>
+    <w:lvl w:ilvl="2" w:tentative="1">
+      <w:start w:val="1"/>
+      <w:numFmt w:val="decimal"/>
+      <w:lvlText w:val="%3."/>
+      <w:lvlJc w:val="left"/>
+      <w:pPr>
+        <w:tabs>
+          <w:tab w:val="num" w:pos="2160"/>
+        </w:tabs>
+        <w:ind w:left="2160" w:hanging="360"/>
+      </w:pPr>
+    </w:lvl>
+    <w:lvl w:ilvl="3" w:tentative="1">
+      <w:start w:val="1"/>
+      <w:numFmt w:val="decimal"/>
+      <w:lvlText w:val="%4."/>
+      <w:lvlJc w:val="left"/>
+      <w:pPr>
+        <w:tabs>
+          <w:tab w:val="num" w:pos="2880"/>
+        </w:tabs>
+        <w:ind w:left="2880" w:hanging="360"/>
+      </w:pPr>
+    </w:lvl>
+    <w:lvl w:ilvl="4" w:tentative="1">
+      <w:start w:val="1"/>
+      <w:numFmt w:val="decimal"/>
+      <w:lvlText w:val="%5."/>
+      <w:lvlJc w:val="left"/>
+      <w:pPr>
+        <w:tabs>
+          <w:tab w:val="num" w:pos="3600"/>
+        </w:tabs>
+        <w:ind w:left="3600" w:hanging="360"/>
+      </w:pPr>
+    </w:lvl>
+    <w:lvl w:ilvl="5" w:tentative="1">
+      <w:start w:val="1"/>
+      <w:numFmt w:val="decimal"/>
+      <w:lvlText w:val="%6."/>
+      <w:lvlJc w:val="left"/>
+      <w:pPr>
+        <w:tabs>
+          <w:tab w:val="num" w:pos="4320"/>
+        </w:tabs>
+        <w:ind w:left="4320" w:hanging="360"/>
+      </w:pPr>
+    </w:lvl>
+    <w:lvl w:ilvl="6" w:tentative="1">
+      <w:start w:val="1"/>
+      <w:numFmt w:val="decimal"/>
+      <w:lvlText w:val="%7."/>
+      <w:lvlJc w:val="left"/>
+      <w:pPr>
+        <w:tabs>
+          <w:tab w:val="num" w:pos="5040"/>
+        </w:tabs>
+        <w:ind w:left="5040" w:hanging="360"/>
+      </w:pPr>
+    </w:lvl>
+    <w:lvl w:ilvl="7" w:tentative="1">
+      <w:start w:val="1"/>
+      <w:numFmt w:val="decimal"/>
+      <w:lvlText w:val="%8."/>
+      <w:lvlJc w:val="left"/>
+      <w:pPr>
+        <w:tabs>
+          <w:tab w:val="num" w:pos="5760"/>
+        </w:tabs>
+        <w:ind w:left="5760" w:hanging="360"/>
+      </w:pPr>
+    </w:lvl>
+    <w:lvl w:ilvl="8" w:tentative="1">
+      <w:start w:val="1"/>
+      <w:numFmt w:val="decimal"/>
+      <w:lvlText w:val="%9."/>
+      <w:lvlJc w:val="left"/>
+      <w:pPr>
+        <w:tabs>
+          <w:tab w:val="num" w:pos="6480"/>
+        </w:tabs>
+        <w:ind w:left="6480" w:hanging="360"/>
+      </w:pPr>
+    </w:lvl>
+  </w:abstractNum>
   <w:num w:numId="1" w16cid:durableId="765882673">
     <w:abstractNumId w:val="0"/>
   </w:num>
   <w:num w:numId="2" w16cid:durableId="2037266105">
+    <w:abstractNumId w:val="2"/>
+  </w:num>
+  <w:num w:numId="3" w16cid:durableId="1696612003">
+    <w:abstractNumId w:val="4"/>
+  </w:num>
+  <w:num w:numId="4" w16cid:durableId="1408109571">
+    <w:abstractNumId w:val="6"/>
+  </w:num>
+  <w:num w:numId="5" w16cid:durableId="796148464">
     <w:abstractNumId w:val="1"/>
   </w:num>
-  <w:num w:numId="3" w16cid:durableId="1696612003">
-    <w:abstractNumId w:val="2"/>
+  <w:num w:numId="6" w16cid:durableId="1839806241">
+    <w:abstractNumId w:val="5"/>
+  </w:num>
+  <w:num w:numId="7" w16cid:durableId="1483623526">
+    <w:abstractNumId w:val="9"/>
+  </w:num>
+  <w:num w:numId="8" w16cid:durableId="600575182">
+    <w:abstractNumId w:val="3"/>
+  </w:num>
+  <w:num w:numId="9" w16cid:durableId="348222383">
+    <w:abstractNumId w:val="8"/>
+  </w:num>
+  <w:num w:numId="10" w16cid:durableId="2105606994">
+    <w:abstractNumId w:val="7"/>
   </w:num>
 </w:numbering>
 </file>
 
 <file path=word/styles.xml><?xml version="1.0" encoding="utf-8"?>
-<w:styles xmlns:mc="http://schemas.openxmlformats.org/markup-compatibility/2006" xmlns:r="http://schemas.openxmlformats.org/officeDocument/2006/relationships" xmlns:w="http://schemas.openxmlformats.org/wordprocessingml/2006/main" xmlns:w14="http://schemas.microsoft.com/office/word/2010/wordml" xmlns:w15="http://schemas.microsoft.com/office/word/2012/wordml" xmlns:w16cex="http://schemas.microsoft.com/office/word/2018/wordml/cex" xmlns:w16cid="http://schemas.microsoft.com/office/word/2016/wordml/cid" xmlns:w16="http://schemas.microsoft.com/office/word/2018/wordml" xmlns:w16du="http://schemas.microsoft.com/office/word/2023/wordml/word16du" xmlns:w16sdtdh="http://schemas.microsoft.com/office/word/2020/wordml/sdtdatahash" xmlns:w16sdtfl="http://schemas.microsoft.com/office/word/2024/wordml/sdtformatlock" xmlns:w16se="http://schemas.microsoft.com/office/word/2015/wordml/symex" mc:Ignorable="w14 w15 w16se w16cid w16 w16cex w16sdtdh w16sdtfl w16du">
+<w:styles xmlns:mc="http://schemas.openxmlformats.org/markup-compatibility/2006" xmlns:r="http://schemas.openxmlformats.org/officeDocument/2006/relationships" xmlns:w="http://schemas.openxmlformats.org/wordprocessingml/2006/main" xmlns:w14="http://schemas.microsoft.com/office/word/2010/wordml" xmlns:w15="http://schemas.microsoft.com/office/word/2012/wordml" xmlns:w16cex="http://schemas.microsoft.com/office/word/2018/wordml/cex" xmlns:w16cid="http://schemas.microsoft.com/office/word/2016/wordml/cid" xmlns:w16="http://schemas.microsoft.com/office/word/2018/wordml" xmlns:w16sdtdh="http://schemas.microsoft.com/office/word/2020/wordml/sdtdatahash" xmlns:w16se="http://schemas.microsoft.com/office/word/2015/wordml/symex" mc:Ignorable="w14 w15 w16se w16cid w16 w16cex w16sdtdh">
   <w:docDefaults>
     <w:rPrDefault>
       <w:rPr>
@@ -6992,6 +9703,29 @@
       <w:contextualSpacing/>
     </w:pPr>
   </w:style>
+  <w:style w:type="character" w:styleId="ac">
+    <w:name w:val="Hyperlink"/>
+    <w:basedOn w:val="a0"/>
+    <w:uiPriority w:val="99"/>
+    <w:unhideWhenUsed/>
+    <w:rsid w:val="00E65D59"/>
+    <w:rPr>
+      <w:color w:val="0563C1" w:themeColor="hyperlink"/>
+      <w:u w:val="single"/>
+    </w:rPr>
+  </w:style>
+  <w:style w:type="character" w:styleId="ad">
+    <w:name w:val="Unresolved Mention"/>
+    <w:basedOn w:val="a0"/>
+    <w:uiPriority w:val="99"/>
+    <w:semiHidden/>
+    <w:unhideWhenUsed/>
+    <w:rsid w:val="00E65D59"/>
+    <w:rPr>
+      <w:color w:val="605E5C"/>
+      <w:shd w:val="clear" w:color="auto" w:fill="E1DFDD"/>
+    </w:rPr>
+  </w:style>
 </w:styles>
 </file>
 

</xml_diff>